<commit_message>
added 11 and 12 challges
</commit_message>
<xml_diff>
--- a/Python coding Challenges/Python HackerRank.docx
+++ b/Python coding Challenges/Python HackerRank.docx
@@ -5124,10 +5124,7 @@
       </w:r>
       <w:proofErr w:type="gramEnd"/>
       <w:r>
-        <w:t xml:space="preserve">) Function: </w:t>
-      </w:r>
-      <w:r>
-        <w:t xml:space="preserve">The any() function returns True if any item in an </w:t>
+        <w:t xml:space="preserve">) Function: The any() function returns True if any item in an </w:t>
       </w:r>
       <w:proofErr w:type="spellStart"/>
       <w:r>
@@ -5276,10 +5273,2213 @@
         <w:t>return</w:t>
       </w:r>
     </w:p>
+    <w:p>
+      <w:r>
+        <w:t xml:space="preserve">Que. </w:t>
+      </w:r>
+      <w:r>
+        <w:t>1768. Merge Strings Alternately</w:t>
+      </w:r>
+    </w:p>
+    <w:p>
+      <w:r>
+        <w:t>Easy</w:t>
+      </w:r>
+    </w:p>
+    <w:p>
+      <w:r>
+        <w:t>You are given two strings word1 and word2. Merge the strings by adding letters in alternating order, starting with word1. If a string is longer than the other, append the additional letters ont</w:t>
+      </w:r>
+      <w:r>
+        <w:t>o the end of the merged string.</w:t>
+      </w:r>
+    </w:p>
+    <w:p>
+      <w:r>
+        <w:t>Return the merged string.</w:t>
+      </w:r>
+    </w:p>
+    <w:p>
+      <w:pPr>
+        <w:pStyle w:val="ListParagraph"/>
+        <w:numPr>
+          <w:ilvl w:val="0"/>
+          <w:numId w:val="8"/>
+        </w:numPr>
+        <w:shd w:val="clear" w:color="auto" w:fill="FFFFFF"/>
+        <w:spacing w:after="0" w:line="270" w:lineRule="atLeast"/>
+        <w:rPr>
+          <w:rFonts w:ascii="Consolas" w:eastAsia="Times New Roman" w:hAnsi="Consolas" w:cs="Times New Roman"/>
+          <w:color w:val="000000"/>
+          <w:sz w:val="20"/>
+          <w:szCs w:val="20"/>
+          <w:lang w:eastAsia="en-IN"/>
+        </w:rPr>
+      </w:pPr>
+      <w:r>
+        <w:rPr>
+          <w:rFonts w:ascii="Consolas" w:eastAsia="Times New Roman" w:hAnsi="Consolas" w:cs="Times New Roman"/>
+          <w:color w:val="0000FF"/>
+          <w:sz w:val="20"/>
+          <w:szCs w:val="20"/>
+          <w:lang w:eastAsia="en-IN"/>
+        </w:rPr>
+        <w:t>class</w:t>
+      </w:r>
+      <w:r>
+        <w:rPr>
+          <w:rFonts w:ascii="Consolas" w:eastAsia="Times New Roman" w:hAnsi="Consolas" w:cs="Times New Roman"/>
+          <w:color w:val="000000"/>
+          <w:sz w:val="20"/>
+          <w:szCs w:val="20"/>
+          <w:lang w:eastAsia="en-IN"/>
+        </w:rPr>
+        <w:t xml:space="preserve"> </w:t>
+      </w:r>
+      <w:r>
+        <w:rPr>
+          <w:rFonts w:ascii="Consolas" w:eastAsia="Times New Roman" w:hAnsi="Consolas" w:cs="Times New Roman"/>
+          <w:color w:val="267F99"/>
+          <w:sz w:val="20"/>
+          <w:szCs w:val="20"/>
+          <w:lang w:eastAsia="en-IN"/>
+        </w:rPr>
+        <w:t>Solution</w:t>
+      </w:r>
+      <w:r>
+        <w:rPr>
+          <w:rFonts w:ascii="Consolas" w:eastAsia="Times New Roman" w:hAnsi="Consolas" w:cs="Times New Roman"/>
+          <w:color w:val="000000"/>
+          <w:sz w:val="20"/>
+          <w:szCs w:val="20"/>
+          <w:lang w:eastAsia="en-IN"/>
+        </w:rPr>
+        <w:t>:</w:t>
+      </w:r>
+    </w:p>
+    <w:p>
+      <w:pPr>
+        <w:pStyle w:val="ListParagraph"/>
+        <w:numPr>
+          <w:ilvl w:val="0"/>
+          <w:numId w:val="8"/>
+        </w:numPr>
+        <w:shd w:val="clear" w:color="auto" w:fill="FFFFFF"/>
+        <w:spacing w:after="0" w:line="270" w:lineRule="atLeast"/>
+        <w:rPr>
+          <w:rFonts w:ascii="Consolas" w:eastAsia="Times New Roman" w:hAnsi="Consolas" w:cs="Times New Roman"/>
+          <w:color w:val="000000"/>
+          <w:sz w:val="20"/>
+          <w:szCs w:val="20"/>
+          <w:lang w:eastAsia="en-IN"/>
+        </w:rPr>
+      </w:pPr>
+      <w:r>
+        <w:rPr>
+          <w:rFonts w:ascii="Consolas" w:eastAsia="Times New Roman" w:hAnsi="Consolas" w:cs="Times New Roman"/>
+          <w:color w:val="000000"/>
+          <w:sz w:val="20"/>
+          <w:szCs w:val="20"/>
+          <w:lang w:eastAsia="en-IN"/>
+        </w:rPr>
+        <w:t xml:space="preserve">    </w:t>
+      </w:r>
+      <w:proofErr w:type="spellStart"/>
+      <w:r>
+        <w:rPr>
+          <w:rFonts w:ascii="Consolas" w:eastAsia="Times New Roman" w:hAnsi="Consolas" w:cs="Times New Roman"/>
+          <w:color w:val="0000FF"/>
+          <w:sz w:val="20"/>
+          <w:szCs w:val="20"/>
+          <w:lang w:eastAsia="en-IN"/>
+        </w:rPr>
+        <w:t>def</w:t>
+      </w:r>
+      <w:proofErr w:type="spellEnd"/>
+      <w:r>
+        <w:rPr>
+          <w:rFonts w:ascii="Consolas" w:eastAsia="Times New Roman" w:hAnsi="Consolas" w:cs="Times New Roman"/>
+          <w:color w:val="000000"/>
+          <w:sz w:val="20"/>
+          <w:szCs w:val="20"/>
+          <w:lang w:eastAsia="en-IN"/>
+        </w:rPr>
+        <w:t xml:space="preserve"> </w:t>
+      </w:r>
+      <w:proofErr w:type="spellStart"/>
+      <w:proofErr w:type="gramStart"/>
+      <w:r>
+        <w:rPr>
+          <w:rFonts w:ascii="Consolas" w:eastAsia="Times New Roman" w:hAnsi="Consolas" w:cs="Times New Roman"/>
+          <w:color w:val="795E26"/>
+          <w:sz w:val="20"/>
+          <w:szCs w:val="20"/>
+          <w:lang w:eastAsia="en-IN"/>
+        </w:rPr>
+        <w:t>mergeAlternately</w:t>
+      </w:r>
+      <w:proofErr w:type="spellEnd"/>
+      <w:r>
+        <w:rPr>
+          <w:rFonts w:ascii="Consolas" w:eastAsia="Times New Roman" w:hAnsi="Consolas" w:cs="Times New Roman"/>
+          <w:color w:val="000000"/>
+          <w:sz w:val="20"/>
+          <w:szCs w:val="20"/>
+          <w:lang w:eastAsia="en-IN"/>
+        </w:rPr>
+        <w:t>(</w:t>
+      </w:r>
+      <w:proofErr w:type="gramEnd"/>
+      <w:r>
+        <w:rPr>
+          <w:rFonts w:ascii="Consolas" w:eastAsia="Times New Roman" w:hAnsi="Consolas" w:cs="Times New Roman"/>
+          <w:color w:val="001080"/>
+          <w:sz w:val="20"/>
+          <w:szCs w:val="20"/>
+          <w:lang w:eastAsia="en-IN"/>
+        </w:rPr>
+        <w:t>self</w:t>
+      </w:r>
+      <w:r>
+        <w:rPr>
+          <w:rFonts w:ascii="Consolas" w:eastAsia="Times New Roman" w:hAnsi="Consolas" w:cs="Times New Roman"/>
+          <w:color w:val="000000"/>
+          <w:sz w:val="20"/>
+          <w:szCs w:val="20"/>
+          <w:lang w:eastAsia="en-IN"/>
+        </w:rPr>
+        <w:t xml:space="preserve">, </w:t>
+      </w:r>
+      <w:r>
+        <w:rPr>
+          <w:rFonts w:ascii="Consolas" w:eastAsia="Times New Roman" w:hAnsi="Consolas" w:cs="Times New Roman"/>
+          <w:color w:val="001080"/>
+          <w:sz w:val="20"/>
+          <w:szCs w:val="20"/>
+          <w:lang w:eastAsia="en-IN"/>
+        </w:rPr>
+        <w:t>x</w:t>
+      </w:r>
+      <w:r>
+        <w:rPr>
+          <w:rFonts w:ascii="Consolas" w:eastAsia="Times New Roman" w:hAnsi="Consolas" w:cs="Times New Roman"/>
+          <w:color w:val="000000"/>
+          <w:sz w:val="20"/>
+          <w:szCs w:val="20"/>
+          <w:lang w:eastAsia="en-IN"/>
+        </w:rPr>
+        <w:t xml:space="preserve">: </w:t>
+      </w:r>
+      <w:proofErr w:type="spellStart"/>
+      <w:r>
+        <w:rPr>
+          <w:rFonts w:ascii="Consolas" w:eastAsia="Times New Roman" w:hAnsi="Consolas" w:cs="Times New Roman"/>
+          <w:color w:val="267F99"/>
+          <w:sz w:val="20"/>
+          <w:szCs w:val="20"/>
+          <w:lang w:eastAsia="en-IN"/>
+        </w:rPr>
+        <w:t>str</w:t>
+      </w:r>
+      <w:proofErr w:type="spellEnd"/>
+      <w:r>
+        <w:rPr>
+          <w:rFonts w:ascii="Consolas" w:eastAsia="Times New Roman" w:hAnsi="Consolas" w:cs="Times New Roman"/>
+          <w:color w:val="000000"/>
+          <w:sz w:val="20"/>
+          <w:szCs w:val="20"/>
+          <w:lang w:eastAsia="en-IN"/>
+        </w:rPr>
+        <w:t xml:space="preserve">, </w:t>
+      </w:r>
+      <w:r>
+        <w:rPr>
+          <w:rFonts w:ascii="Consolas" w:eastAsia="Times New Roman" w:hAnsi="Consolas" w:cs="Times New Roman"/>
+          <w:color w:val="001080"/>
+          <w:sz w:val="20"/>
+          <w:szCs w:val="20"/>
+          <w:lang w:eastAsia="en-IN"/>
+        </w:rPr>
+        <w:t>y</w:t>
+      </w:r>
+      <w:r>
+        <w:rPr>
+          <w:rFonts w:ascii="Consolas" w:eastAsia="Times New Roman" w:hAnsi="Consolas" w:cs="Times New Roman"/>
+          <w:color w:val="000000"/>
+          <w:sz w:val="20"/>
+          <w:szCs w:val="20"/>
+          <w:lang w:eastAsia="en-IN"/>
+        </w:rPr>
+        <w:t xml:space="preserve">: </w:t>
+      </w:r>
+      <w:proofErr w:type="spellStart"/>
+      <w:r>
+        <w:rPr>
+          <w:rFonts w:ascii="Consolas" w:eastAsia="Times New Roman" w:hAnsi="Consolas" w:cs="Times New Roman"/>
+          <w:color w:val="267F99"/>
+          <w:sz w:val="20"/>
+          <w:szCs w:val="20"/>
+          <w:lang w:eastAsia="en-IN"/>
+        </w:rPr>
+        <w:t>str</w:t>
+      </w:r>
+      <w:proofErr w:type="spellEnd"/>
+      <w:r>
+        <w:rPr>
+          <w:rFonts w:ascii="Consolas" w:eastAsia="Times New Roman" w:hAnsi="Consolas" w:cs="Times New Roman"/>
+          <w:color w:val="000000"/>
+          <w:sz w:val="20"/>
+          <w:szCs w:val="20"/>
+          <w:lang w:eastAsia="en-IN"/>
+        </w:rPr>
+        <w:t xml:space="preserve">) -&gt; </w:t>
+      </w:r>
+      <w:proofErr w:type="spellStart"/>
+      <w:r>
+        <w:rPr>
+          <w:rFonts w:ascii="Consolas" w:eastAsia="Times New Roman" w:hAnsi="Consolas" w:cs="Times New Roman"/>
+          <w:color w:val="267F99"/>
+          <w:sz w:val="20"/>
+          <w:szCs w:val="20"/>
+          <w:lang w:eastAsia="en-IN"/>
+        </w:rPr>
+        <w:t>str</w:t>
+      </w:r>
+      <w:proofErr w:type="spellEnd"/>
+      <w:r>
+        <w:rPr>
+          <w:rFonts w:ascii="Consolas" w:eastAsia="Times New Roman" w:hAnsi="Consolas" w:cs="Times New Roman"/>
+          <w:color w:val="000000"/>
+          <w:sz w:val="20"/>
+          <w:szCs w:val="20"/>
+          <w:lang w:eastAsia="en-IN"/>
+        </w:rPr>
+        <w:t>:</w:t>
+      </w:r>
+    </w:p>
+    <w:p>
+      <w:pPr>
+        <w:pStyle w:val="ListParagraph"/>
+        <w:numPr>
+          <w:ilvl w:val="0"/>
+          <w:numId w:val="8"/>
+        </w:numPr>
+        <w:shd w:val="clear" w:color="auto" w:fill="FFFFFF"/>
+        <w:spacing w:after="0" w:line="270" w:lineRule="atLeast"/>
+        <w:rPr>
+          <w:rFonts w:ascii="Consolas" w:eastAsia="Times New Roman" w:hAnsi="Consolas" w:cs="Times New Roman"/>
+          <w:color w:val="000000"/>
+          <w:sz w:val="20"/>
+          <w:szCs w:val="20"/>
+          <w:lang w:eastAsia="en-IN"/>
+        </w:rPr>
+      </w:pPr>
+      <w:r>
+        <w:rPr>
+          <w:rFonts w:ascii="Consolas" w:eastAsia="Times New Roman" w:hAnsi="Consolas" w:cs="Times New Roman"/>
+          <w:color w:val="000000"/>
+          <w:sz w:val="20"/>
+          <w:szCs w:val="20"/>
+          <w:lang w:eastAsia="en-IN"/>
+        </w:rPr>
+        <w:t xml:space="preserve">        res = </w:t>
+      </w:r>
+      <w:r>
+        <w:rPr>
+          <w:rFonts w:ascii="Consolas" w:eastAsia="Times New Roman" w:hAnsi="Consolas" w:cs="Times New Roman"/>
+          <w:color w:val="A31515"/>
+          <w:sz w:val="20"/>
+          <w:szCs w:val="20"/>
+          <w:lang w:eastAsia="en-IN"/>
+        </w:rPr>
+        <w:t>""</w:t>
+      </w:r>
+    </w:p>
+    <w:p>
+      <w:pPr>
+        <w:pStyle w:val="ListParagraph"/>
+        <w:numPr>
+          <w:ilvl w:val="0"/>
+          <w:numId w:val="8"/>
+        </w:numPr>
+        <w:shd w:val="clear" w:color="auto" w:fill="FFFFFF"/>
+        <w:spacing w:after="0" w:line="270" w:lineRule="atLeast"/>
+        <w:rPr>
+          <w:rFonts w:ascii="Consolas" w:eastAsia="Times New Roman" w:hAnsi="Consolas" w:cs="Times New Roman"/>
+          <w:color w:val="000000"/>
+          <w:sz w:val="20"/>
+          <w:szCs w:val="20"/>
+          <w:lang w:eastAsia="en-IN"/>
+        </w:rPr>
+      </w:pPr>
+      <w:r>
+        <w:rPr>
+          <w:rFonts w:ascii="Consolas" w:eastAsia="Times New Roman" w:hAnsi="Consolas" w:cs="Times New Roman"/>
+          <w:color w:val="000000"/>
+          <w:sz w:val="20"/>
+          <w:szCs w:val="20"/>
+          <w:lang w:eastAsia="en-IN"/>
+        </w:rPr>
+        <w:t xml:space="preserve">        </w:t>
+      </w:r>
+      <w:proofErr w:type="spellStart"/>
+      <w:r>
+        <w:rPr>
+          <w:rFonts w:ascii="Consolas" w:eastAsia="Times New Roman" w:hAnsi="Consolas" w:cs="Times New Roman"/>
+          <w:color w:val="000000"/>
+          <w:sz w:val="20"/>
+          <w:szCs w:val="20"/>
+          <w:lang w:eastAsia="en-IN"/>
+        </w:rPr>
+        <w:t>mn</w:t>
+      </w:r>
+      <w:proofErr w:type="spellEnd"/>
+      <w:r>
+        <w:rPr>
+          <w:rFonts w:ascii="Consolas" w:eastAsia="Times New Roman" w:hAnsi="Consolas" w:cs="Times New Roman"/>
+          <w:color w:val="000000"/>
+          <w:sz w:val="20"/>
+          <w:szCs w:val="20"/>
+          <w:lang w:eastAsia="en-IN"/>
+        </w:rPr>
+        <w:t xml:space="preserve"> = </w:t>
+      </w:r>
+      <w:r>
+        <w:rPr>
+          <w:rFonts w:ascii="Consolas" w:eastAsia="Times New Roman" w:hAnsi="Consolas" w:cs="Times New Roman"/>
+          <w:color w:val="795E26"/>
+          <w:sz w:val="20"/>
+          <w:szCs w:val="20"/>
+          <w:lang w:eastAsia="en-IN"/>
+        </w:rPr>
+        <w:t>min</w:t>
+      </w:r>
+      <w:r>
+        <w:rPr>
+          <w:rFonts w:ascii="Consolas" w:eastAsia="Times New Roman" w:hAnsi="Consolas" w:cs="Times New Roman"/>
+          <w:color w:val="000000"/>
+          <w:sz w:val="20"/>
+          <w:szCs w:val="20"/>
+          <w:lang w:eastAsia="en-IN"/>
+        </w:rPr>
+        <w:t>(</w:t>
+      </w:r>
+      <w:proofErr w:type="spellStart"/>
+      <w:r>
+        <w:rPr>
+          <w:rFonts w:ascii="Consolas" w:eastAsia="Times New Roman" w:hAnsi="Consolas" w:cs="Times New Roman"/>
+          <w:color w:val="795E26"/>
+          <w:sz w:val="20"/>
+          <w:szCs w:val="20"/>
+          <w:lang w:eastAsia="en-IN"/>
+        </w:rPr>
+        <w:t>len</w:t>
+      </w:r>
+      <w:proofErr w:type="spellEnd"/>
+      <w:r>
+        <w:rPr>
+          <w:rFonts w:ascii="Consolas" w:eastAsia="Times New Roman" w:hAnsi="Consolas" w:cs="Times New Roman"/>
+          <w:color w:val="000000"/>
+          <w:sz w:val="20"/>
+          <w:szCs w:val="20"/>
+          <w:lang w:eastAsia="en-IN"/>
+        </w:rPr>
+        <w:t xml:space="preserve">(x), </w:t>
+      </w:r>
+      <w:proofErr w:type="spellStart"/>
+      <w:r>
+        <w:rPr>
+          <w:rFonts w:ascii="Consolas" w:eastAsia="Times New Roman" w:hAnsi="Consolas" w:cs="Times New Roman"/>
+          <w:color w:val="795E26"/>
+          <w:sz w:val="20"/>
+          <w:szCs w:val="20"/>
+          <w:lang w:eastAsia="en-IN"/>
+        </w:rPr>
+        <w:t>len</w:t>
+      </w:r>
+      <w:proofErr w:type="spellEnd"/>
+      <w:r>
+        <w:rPr>
+          <w:rFonts w:ascii="Consolas" w:eastAsia="Times New Roman" w:hAnsi="Consolas" w:cs="Times New Roman"/>
+          <w:color w:val="000000"/>
+          <w:sz w:val="20"/>
+          <w:szCs w:val="20"/>
+          <w:lang w:eastAsia="en-IN"/>
+        </w:rPr>
+        <w:t>(y))</w:t>
+      </w:r>
+    </w:p>
+    <w:p>
+      <w:pPr>
+        <w:pStyle w:val="ListParagraph"/>
+        <w:numPr>
+          <w:ilvl w:val="0"/>
+          <w:numId w:val="8"/>
+        </w:numPr>
+        <w:shd w:val="clear" w:color="auto" w:fill="FFFFFF"/>
+        <w:spacing w:after="0" w:line="270" w:lineRule="atLeast"/>
+        <w:rPr>
+          <w:rFonts w:ascii="Consolas" w:eastAsia="Times New Roman" w:hAnsi="Consolas" w:cs="Times New Roman"/>
+          <w:color w:val="000000"/>
+          <w:sz w:val="20"/>
+          <w:szCs w:val="20"/>
+          <w:lang w:eastAsia="en-IN"/>
+        </w:rPr>
+      </w:pPr>
+      <w:r>
+        <w:rPr>
+          <w:rFonts w:ascii="Consolas" w:eastAsia="Times New Roman" w:hAnsi="Consolas" w:cs="Times New Roman"/>
+          <w:color w:val="000000"/>
+          <w:sz w:val="20"/>
+          <w:szCs w:val="20"/>
+          <w:lang w:eastAsia="en-IN"/>
+        </w:rPr>
+        <w:t xml:space="preserve">        mx = </w:t>
+      </w:r>
+      <w:r>
+        <w:rPr>
+          <w:rFonts w:ascii="Consolas" w:eastAsia="Times New Roman" w:hAnsi="Consolas" w:cs="Times New Roman"/>
+          <w:color w:val="795E26"/>
+          <w:sz w:val="20"/>
+          <w:szCs w:val="20"/>
+          <w:lang w:eastAsia="en-IN"/>
+        </w:rPr>
+        <w:t>max</w:t>
+      </w:r>
+      <w:r>
+        <w:rPr>
+          <w:rFonts w:ascii="Consolas" w:eastAsia="Times New Roman" w:hAnsi="Consolas" w:cs="Times New Roman"/>
+          <w:color w:val="000000"/>
+          <w:sz w:val="20"/>
+          <w:szCs w:val="20"/>
+          <w:lang w:eastAsia="en-IN"/>
+        </w:rPr>
+        <w:t>(</w:t>
+      </w:r>
+      <w:proofErr w:type="spellStart"/>
+      <w:r>
+        <w:rPr>
+          <w:rFonts w:ascii="Consolas" w:eastAsia="Times New Roman" w:hAnsi="Consolas" w:cs="Times New Roman"/>
+          <w:color w:val="795E26"/>
+          <w:sz w:val="20"/>
+          <w:szCs w:val="20"/>
+          <w:lang w:eastAsia="en-IN"/>
+        </w:rPr>
+        <w:t>len</w:t>
+      </w:r>
+      <w:proofErr w:type="spellEnd"/>
+      <w:r>
+        <w:rPr>
+          <w:rFonts w:ascii="Consolas" w:eastAsia="Times New Roman" w:hAnsi="Consolas" w:cs="Times New Roman"/>
+          <w:color w:val="000000"/>
+          <w:sz w:val="20"/>
+          <w:szCs w:val="20"/>
+          <w:lang w:eastAsia="en-IN"/>
+        </w:rPr>
+        <w:t xml:space="preserve">(x), </w:t>
+      </w:r>
+      <w:proofErr w:type="spellStart"/>
+      <w:r>
+        <w:rPr>
+          <w:rFonts w:ascii="Consolas" w:eastAsia="Times New Roman" w:hAnsi="Consolas" w:cs="Times New Roman"/>
+          <w:color w:val="795E26"/>
+          <w:sz w:val="20"/>
+          <w:szCs w:val="20"/>
+          <w:lang w:eastAsia="en-IN"/>
+        </w:rPr>
+        <w:t>len</w:t>
+      </w:r>
+      <w:proofErr w:type="spellEnd"/>
+      <w:r>
+        <w:rPr>
+          <w:rFonts w:ascii="Consolas" w:eastAsia="Times New Roman" w:hAnsi="Consolas" w:cs="Times New Roman"/>
+          <w:color w:val="000000"/>
+          <w:sz w:val="20"/>
+          <w:szCs w:val="20"/>
+          <w:lang w:eastAsia="en-IN"/>
+        </w:rPr>
+        <w:t>(y))</w:t>
+      </w:r>
+    </w:p>
+    <w:p>
+      <w:pPr>
+        <w:pStyle w:val="ListParagraph"/>
+        <w:numPr>
+          <w:ilvl w:val="0"/>
+          <w:numId w:val="8"/>
+        </w:numPr>
+        <w:shd w:val="clear" w:color="auto" w:fill="FFFFFF"/>
+        <w:spacing w:after="0" w:line="270" w:lineRule="atLeast"/>
+        <w:rPr>
+          <w:rFonts w:ascii="Consolas" w:eastAsia="Times New Roman" w:hAnsi="Consolas" w:cs="Times New Roman"/>
+          <w:color w:val="000000"/>
+          <w:sz w:val="20"/>
+          <w:szCs w:val="20"/>
+          <w:lang w:eastAsia="en-IN"/>
+        </w:rPr>
+      </w:pPr>
+      <w:r>
+        <w:rPr>
+          <w:rFonts w:ascii="Consolas" w:eastAsia="Times New Roman" w:hAnsi="Consolas" w:cs="Times New Roman"/>
+          <w:color w:val="000000"/>
+          <w:sz w:val="20"/>
+          <w:szCs w:val="20"/>
+          <w:lang w:eastAsia="en-IN"/>
+        </w:rPr>
+        <w:t xml:space="preserve">        </w:t>
+      </w:r>
+      <w:r>
+        <w:rPr>
+          <w:rFonts w:ascii="Consolas" w:eastAsia="Times New Roman" w:hAnsi="Consolas" w:cs="Times New Roman"/>
+          <w:color w:val="AF00DB"/>
+          <w:sz w:val="20"/>
+          <w:szCs w:val="20"/>
+          <w:lang w:eastAsia="en-IN"/>
+        </w:rPr>
+        <w:t>for</w:t>
+      </w:r>
+      <w:r>
+        <w:rPr>
+          <w:rFonts w:ascii="Consolas" w:eastAsia="Times New Roman" w:hAnsi="Consolas" w:cs="Times New Roman"/>
+          <w:color w:val="000000"/>
+          <w:sz w:val="20"/>
+          <w:szCs w:val="20"/>
+          <w:lang w:eastAsia="en-IN"/>
+        </w:rPr>
+        <w:t xml:space="preserve"> </w:t>
+      </w:r>
+      <w:proofErr w:type="spellStart"/>
+      <w:r>
+        <w:rPr>
+          <w:rFonts w:ascii="Consolas" w:eastAsia="Times New Roman" w:hAnsi="Consolas" w:cs="Times New Roman"/>
+          <w:color w:val="000000"/>
+          <w:sz w:val="20"/>
+          <w:szCs w:val="20"/>
+          <w:lang w:eastAsia="en-IN"/>
+        </w:rPr>
+        <w:t>i</w:t>
+      </w:r>
+      <w:proofErr w:type="spellEnd"/>
+      <w:r>
+        <w:rPr>
+          <w:rFonts w:ascii="Consolas" w:eastAsia="Times New Roman" w:hAnsi="Consolas" w:cs="Times New Roman"/>
+          <w:color w:val="000000"/>
+          <w:sz w:val="20"/>
+          <w:szCs w:val="20"/>
+          <w:lang w:eastAsia="en-IN"/>
+        </w:rPr>
+        <w:t xml:space="preserve"> </w:t>
+      </w:r>
+      <w:r>
+        <w:rPr>
+          <w:rFonts w:ascii="Consolas" w:eastAsia="Times New Roman" w:hAnsi="Consolas" w:cs="Times New Roman"/>
+          <w:color w:val="0000FF"/>
+          <w:sz w:val="20"/>
+          <w:szCs w:val="20"/>
+          <w:lang w:eastAsia="en-IN"/>
+        </w:rPr>
+        <w:t>in</w:t>
+      </w:r>
+      <w:r>
+        <w:rPr>
+          <w:rFonts w:ascii="Consolas" w:eastAsia="Times New Roman" w:hAnsi="Consolas" w:cs="Times New Roman"/>
+          <w:color w:val="000000"/>
+          <w:sz w:val="20"/>
+          <w:szCs w:val="20"/>
+          <w:lang w:eastAsia="en-IN"/>
+        </w:rPr>
+        <w:t xml:space="preserve"> </w:t>
+      </w:r>
+      <w:r>
+        <w:rPr>
+          <w:rFonts w:ascii="Consolas" w:eastAsia="Times New Roman" w:hAnsi="Consolas" w:cs="Times New Roman"/>
+          <w:color w:val="795E26"/>
+          <w:sz w:val="20"/>
+          <w:szCs w:val="20"/>
+          <w:lang w:eastAsia="en-IN"/>
+        </w:rPr>
+        <w:t>range</w:t>
+      </w:r>
+      <w:r>
+        <w:rPr>
+          <w:rFonts w:ascii="Consolas" w:eastAsia="Times New Roman" w:hAnsi="Consolas" w:cs="Times New Roman"/>
+          <w:color w:val="000000"/>
+          <w:sz w:val="20"/>
+          <w:szCs w:val="20"/>
+          <w:lang w:eastAsia="en-IN"/>
+        </w:rPr>
+        <w:t>(</w:t>
+      </w:r>
+      <w:proofErr w:type="spellStart"/>
+      <w:r>
+        <w:rPr>
+          <w:rFonts w:ascii="Consolas" w:eastAsia="Times New Roman" w:hAnsi="Consolas" w:cs="Times New Roman"/>
+          <w:color w:val="000000"/>
+          <w:sz w:val="20"/>
+          <w:szCs w:val="20"/>
+          <w:lang w:eastAsia="en-IN"/>
+        </w:rPr>
+        <w:t>mn</w:t>
+      </w:r>
+      <w:proofErr w:type="spellEnd"/>
+      <w:r>
+        <w:rPr>
+          <w:rFonts w:ascii="Consolas" w:eastAsia="Times New Roman" w:hAnsi="Consolas" w:cs="Times New Roman"/>
+          <w:color w:val="000000"/>
+          <w:sz w:val="20"/>
+          <w:szCs w:val="20"/>
+          <w:lang w:eastAsia="en-IN"/>
+        </w:rPr>
+        <w:t>):</w:t>
+      </w:r>
+    </w:p>
+    <w:p>
+      <w:pPr>
+        <w:pStyle w:val="ListParagraph"/>
+        <w:numPr>
+          <w:ilvl w:val="0"/>
+          <w:numId w:val="8"/>
+        </w:numPr>
+        <w:shd w:val="clear" w:color="auto" w:fill="FFFFFF"/>
+        <w:spacing w:after="0" w:line="270" w:lineRule="atLeast"/>
+        <w:rPr>
+          <w:rFonts w:ascii="Consolas" w:eastAsia="Times New Roman" w:hAnsi="Consolas" w:cs="Times New Roman"/>
+          <w:color w:val="000000"/>
+          <w:sz w:val="20"/>
+          <w:szCs w:val="20"/>
+          <w:lang w:eastAsia="en-IN"/>
+        </w:rPr>
+      </w:pPr>
+      <w:r>
+        <w:rPr>
+          <w:rFonts w:ascii="Consolas" w:eastAsia="Times New Roman" w:hAnsi="Consolas" w:cs="Times New Roman"/>
+          <w:color w:val="000000"/>
+          <w:sz w:val="20"/>
+          <w:szCs w:val="20"/>
+          <w:lang w:eastAsia="en-IN"/>
+        </w:rPr>
+        <w:t>            res += x[</w:t>
+      </w:r>
+      <w:proofErr w:type="spellStart"/>
+      <w:r>
+        <w:rPr>
+          <w:rFonts w:ascii="Consolas" w:eastAsia="Times New Roman" w:hAnsi="Consolas" w:cs="Times New Roman"/>
+          <w:color w:val="000000"/>
+          <w:sz w:val="20"/>
+          <w:szCs w:val="20"/>
+          <w:lang w:eastAsia="en-IN"/>
+        </w:rPr>
+        <w:t>i</w:t>
+      </w:r>
+      <w:proofErr w:type="spellEnd"/>
+      <w:r>
+        <w:rPr>
+          <w:rFonts w:ascii="Consolas" w:eastAsia="Times New Roman" w:hAnsi="Consolas" w:cs="Times New Roman"/>
+          <w:color w:val="000000"/>
+          <w:sz w:val="20"/>
+          <w:szCs w:val="20"/>
+          <w:lang w:eastAsia="en-IN"/>
+        </w:rPr>
+        <w:t>]</w:t>
+      </w:r>
+    </w:p>
+    <w:p>
+      <w:pPr>
+        <w:pStyle w:val="ListParagraph"/>
+        <w:numPr>
+          <w:ilvl w:val="0"/>
+          <w:numId w:val="8"/>
+        </w:numPr>
+        <w:shd w:val="clear" w:color="auto" w:fill="FFFFFF"/>
+        <w:spacing w:after="0" w:line="270" w:lineRule="atLeast"/>
+        <w:rPr>
+          <w:rFonts w:ascii="Consolas" w:eastAsia="Times New Roman" w:hAnsi="Consolas" w:cs="Times New Roman"/>
+          <w:color w:val="000000"/>
+          <w:sz w:val="20"/>
+          <w:szCs w:val="20"/>
+          <w:lang w:eastAsia="en-IN"/>
+        </w:rPr>
+      </w:pPr>
+      <w:r>
+        <w:rPr>
+          <w:rFonts w:ascii="Consolas" w:eastAsia="Times New Roman" w:hAnsi="Consolas" w:cs="Times New Roman"/>
+          <w:color w:val="000000"/>
+          <w:sz w:val="20"/>
+          <w:szCs w:val="20"/>
+          <w:lang w:eastAsia="en-IN"/>
+        </w:rPr>
+        <w:t>            res += y[</w:t>
+      </w:r>
+      <w:proofErr w:type="spellStart"/>
+      <w:r>
+        <w:rPr>
+          <w:rFonts w:ascii="Consolas" w:eastAsia="Times New Roman" w:hAnsi="Consolas" w:cs="Times New Roman"/>
+          <w:color w:val="000000"/>
+          <w:sz w:val="20"/>
+          <w:szCs w:val="20"/>
+          <w:lang w:eastAsia="en-IN"/>
+        </w:rPr>
+        <w:t>i</w:t>
+      </w:r>
+      <w:proofErr w:type="spellEnd"/>
+      <w:r>
+        <w:rPr>
+          <w:rFonts w:ascii="Consolas" w:eastAsia="Times New Roman" w:hAnsi="Consolas" w:cs="Times New Roman"/>
+          <w:color w:val="000000"/>
+          <w:sz w:val="20"/>
+          <w:szCs w:val="20"/>
+          <w:lang w:eastAsia="en-IN"/>
+        </w:rPr>
+        <w:t>]</w:t>
+      </w:r>
+    </w:p>
+    <w:p>
+      <w:pPr>
+        <w:pStyle w:val="ListParagraph"/>
+        <w:numPr>
+          <w:ilvl w:val="0"/>
+          <w:numId w:val="8"/>
+        </w:numPr>
+        <w:shd w:val="clear" w:color="auto" w:fill="FFFFFF"/>
+        <w:spacing w:after="0" w:line="270" w:lineRule="atLeast"/>
+        <w:rPr>
+          <w:rFonts w:ascii="Consolas" w:eastAsia="Times New Roman" w:hAnsi="Consolas" w:cs="Times New Roman"/>
+          <w:color w:val="000000"/>
+          <w:sz w:val="20"/>
+          <w:szCs w:val="20"/>
+          <w:lang w:eastAsia="en-IN"/>
+        </w:rPr>
+      </w:pPr>
+      <w:r>
+        <w:rPr>
+          <w:rFonts w:ascii="Consolas" w:eastAsia="Times New Roman" w:hAnsi="Consolas" w:cs="Times New Roman"/>
+          <w:color w:val="000000"/>
+          <w:sz w:val="20"/>
+          <w:szCs w:val="20"/>
+          <w:lang w:eastAsia="en-IN"/>
+        </w:rPr>
+        <w:t xml:space="preserve">        </w:t>
+      </w:r>
+      <w:r>
+        <w:rPr>
+          <w:rFonts w:ascii="Consolas" w:eastAsia="Times New Roman" w:hAnsi="Consolas" w:cs="Times New Roman"/>
+          <w:color w:val="AF00DB"/>
+          <w:sz w:val="20"/>
+          <w:szCs w:val="20"/>
+          <w:lang w:eastAsia="en-IN"/>
+        </w:rPr>
+        <w:t>if</w:t>
+      </w:r>
+      <w:r>
+        <w:rPr>
+          <w:rFonts w:ascii="Consolas" w:eastAsia="Times New Roman" w:hAnsi="Consolas" w:cs="Times New Roman"/>
+          <w:color w:val="000000"/>
+          <w:sz w:val="20"/>
+          <w:szCs w:val="20"/>
+          <w:lang w:eastAsia="en-IN"/>
+        </w:rPr>
+        <w:t xml:space="preserve"> </w:t>
+      </w:r>
+      <w:proofErr w:type="spellStart"/>
+      <w:r>
+        <w:rPr>
+          <w:rFonts w:ascii="Consolas" w:eastAsia="Times New Roman" w:hAnsi="Consolas" w:cs="Times New Roman"/>
+          <w:color w:val="795E26"/>
+          <w:sz w:val="20"/>
+          <w:szCs w:val="20"/>
+          <w:lang w:eastAsia="en-IN"/>
+        </w:rPr>
+        <w:t>len</w:t>
+      </w:r>
+      <w:proofErr w:type="spellEnd"/>
+      <w:r>
+        <w:rPr>
+          <w:rFonts w:ascii="Consolas" w:eastAsia="Times New Roman" w:hAnsi="Consolas" w:cs="Times New Roman"/>
+          <w:color w:val="000000"/>
+          <w:sz w:val="20"/>
+          <w:szCs w:val="20"/>
+          <w:lang w:eastAsia="en-IN"/>
+        </w:rPr>
+        <w:t xml:space="preserve">(x) &gt; </w:t>
+      </w:r>
+      <w:proofErr w:type="spellStart"/>
+      <w:r>
+        <w:rPr>
+          <w:rFonts w:ascii="Consolas" w:eastAsia="Times New Roman" w:hAnsi="Consolas" w:cs="Times New Roman"/>
+          <w:color w:val="795E26"/>
+          <w:sz w:val="20"/>
+          <w:szCs w:val="20"/>
+          <w:lang w:eastAsia="en-IN"/>
+        </w:rPr>
+        <w:t>len</w:t>
+      </w:r>
+      <w:proofErr w:type="spellEnd"/>
+      <w:r>
+        <w:rPr>
+          <w:rFonts w:ascii="Consolas" w:eastAsia="Times New Roman" w:hAnsi="Consolas" w:cs="Times New Roman"/>
+          <w:color w:val="000000"/>
+          <w:sz w:val="20"/>
+          <w:szCs w:val="20"/>
+          <w:lang w:eastAsia="en-IN"/>
+        </w:rPr>
+        <w:t>(y):</w:t>
+      </w:r>
+    </w:p>
+    <w:p>
+      <w:pPr>
+        <w:pStyle w:val="ListParagraph"/>
+        <w:numPr>
+          <w:ilvl w:val="0"/>
+          <w:numId w:val="8"/>
+        </w:numPr>
+        <w:shd w:val="clear" w:color="auto" w:fill="FFFFFF"/>
+        <w:spacing w:after="0" w:line="270" w:lineRule="atLeast"/>
+        <w:rPr>
+          <w:rFonts w:ascii="Consolas" w:eastAsia="Times New Roman" w:hAnsi="Consolas" w:cs="Times New Roman"/>
+          <w:color w:val="000000"/>
+          <w:sz w:val="20"/>
+          <w:szCs w:val="20"/>
+          <w:lang w:eastAsia="en-IN"/>
+        </w:rPr>
+      </w:pPr>
+      <w:r>
+        <w:rPr>
+          <w:rFonts w:ascii="Consolas" w:eastAsia="Times New Roman" w:hAnsi="Consolas" w:cs="Times New Roman"/>
+          <w:color w:val="000000"/>
+          <w:sz w:val="20"/>
+          <w:szCs w:val="20"/>
+          <w:lang w:eastAsia="en-IN"/>
+        </w:rPr>
+        <w:t>            res += x[</w:t>
+      </w:r>
+      <w:proofErr w:type="spellStart"/>
+      <w:r>
+        <w:rPr>
+          <w:rFonts w:ascii="Consolas" w:eastAsia="Times New Roman" w:hAnsi="Consolas" w:cs="Times New Roman"/>
+          <w:color w:val="000000"/>
+          <w:sz w:val="20"/>
+          <w:szCs w:val="20"/>
+          <w:lang w:eastAsia="en-IN"/>
+        </w:rPr>
+        <w:t>mn</w:t>
+      </w:r>
+      <w:proofErr w:type="spellEnd"/>
+      <w:r>
+        <w:rPr>
+          <w:rFonts w:ascii="Consolas" w:eastAsia="Times New Roman" w:hAnsi="Consolas" w:cs="Times New Roman"/>
+          <w:color w:val="000000"/>
+          <w:sz w:val="20"/>
+          <w:szCs w:val="20"/>
+          <w:lang w:eastAsia="en-IN"/>
+        </w:rPr>
+        <w:t>:]</w:t>
+      </w:r>
+    </w:p>
+    <w:p>
+      <w:pPr>
+        <w:pStyle w:val="ListParagraph"/>
+        <w:numPr>
+          <w:ilvl w:val="0"/>
+          <w:numId w:val="8"/>
+        </w:numPr>
+        <w:shd w:val="clear" w:color="auto" w:fill="FFFFFF"/>
+        <w:spacing w:after="0" w:line="270" w:lineRule="atLeast"/>
+        <w:rPr>
+          <w:rFonts w:ascii="Consolas" w:eastAsia="Times New Roman" w:hAnsi="Consolas" w:cs="Times New Roman"/>
+          <w:color w:val="000000"/>
+          <w:sz w:val="20"/>
+          <w:szCs w:val="20"/>
+          <w:lang w:eastAsia="en-IN"/>
+        </w:rPr>
+      </w:pPr>
+      <w:r>
+        <w:rPr>
+          <w:rFonts w:ascii="Consolas" w:eastAsia="Times New Roman" w:hAnsi="Consolas" w:cs="Times New Roman"/>
+          <w:color w:val="000000"/>
+          <w:sz w:val="20"/>
+          <w:szCs w:val="20"/>
+          <w:lang w:eastAsia="en-IN"/>
+        </w:rPr>
+        <w:t xml:space="preserve">        </w:t>
+      </w:r>
+      <w:r>
+        <w:rPr>
+          <w:rFonts w:ascii="Consolas" w:eastAsia="Times New Roman" w:hAnsi="Consolas" w:cs="Times New Roman"/>
+          <w:color w:val="AF00DB"/>
+          <w:sz w:val="20"/>
+          <w:szCs w:val="20"/>
+          <w:lang w:eastAsia="en-IN"/>
+        </w:rPr>
+        <w:t>else</w:t>
+      </w:r>
+      <w:r>
+        <w:rPr>
+          <w:rFonts w:ascii="Consolas" w:eastAsia="Times New Roman" w:hAnsi="Consolas" w:cs="Times New Roman"/>
+          <w:color w:val="000000"/>
+          <w:sz w:val="20"/>
+          <w:szCs w:val="20"/>
+          <w:lang w:eastAsia="en-IN"/>
+        </w:rPr>
+        <w:t>:</w:t>
+      </w:r>
+    </w:p>
+    <w:p>
+      <w:pPr>
+        <w:pStyle w:val="ListParagraph"/>
+        <w:numPr>
+          <w:ilvl w:val="0"/>
+          <w:numId w:val="8"/>
+        </w:numPr>
+        <w:shd w:val="clear" w:color="auto" w:fill="FFFFFF"/>
+        <w:spacing w:after="0" w:line="270" w:lineRule="atLeast"/>
+        <w:rPr>
+          <w:rFonts w:ascii="Consolas" w:eastAsia="Times New Roman" w:hAnsi="Consolas" w:cs="Times New Roman"/>
+          <w:color w:val="000000"/>
+          <w:sz w:val="20"/>
+          <w:szCs w:val="20"/>
+          <w:lang w:eastAsia="en-IN"/>
+        </w:rPr>
+      </w:pPr>
+      <w:r>
+        <w:rPr>
+          <w:rFonts w:ascii="Consolas" w:eastAsia="Times New Roman" w:hAnsi="Consolas" w:cs="Times New Roman"/>
+          <w:color w:val="000000"/>
+          <w:sz w:val="20"/>
+          <w:szCs w:val="20"/>
+          <w:lang w:eastAsia="en-IN"/>
+        </w:rPr>
+        <w:t>            res += y[</w:t>
+      </w:r>
+      <w:proofErr w:type="spellStart"/>
+      <w:r>
+        <w:rPr>
+          <w:rFonts w:ascii="Consolas" w:eastAsia="Times New Roman" w:hAnsi="Consolas" w:cs="Times New Roman"/>
+          <w:color w:val="000000"/>
+          <w:sz w:val="20"/>
+          <w:szCs w:val="20"/>
+          <w:lang w:eastAsia="en-IN"/>
+        </w:rPr>
+        <w:t>mn</w:t>
+      </w:r>
+      <w:proofErr w:type="spellEnd"/>
+      <w:r>
+        <w:rPr>
+          <w:rFonts w:ascii="Consolas" w:eastAsia="Times New Roman" w:hAnsi="Consolas" w:cs="Times New Roman"/>
+          <w:color w:val="000000"/>
+          <w:sz w:val="20"/>
+          <w:szCs w:val="20"/>
+          <w:lang w:eastAsia="en-IN"/>
+        </w:rPr>
+        <w:t>:]</w:t>
+      </w:r>
+    </w:p>
+    <w:p>
+      <w:pPr>
+        <w:pStyle w:val="ListParagraph"/>
+        <w:numPr>
+          <w:ilvl w:val="0"/>
+          <w:numId w:val="8"/>
+        </w:numPr>
+        <w:shd w:val="clear" w:color="auto" w:fill="FFFFFF"/>
+        <w:spacing w:after="0" w:line="270" w:lineRule="atLeast"/>
+        <w:rPr>
+          <w:rFonts w:ascii="Consolas" w:eastAsia="Times New Roman" w:hAnsi="Consolas" w:cs="Times New Roman"/>
+          <w:color w:val="000000"/>
+          <w:sz w:val="20"/>
+          <w:szCs w:val="20"/>
+          <w:lang w:eastAsia="en-IN"/>
+        </w:rPr>
+      </w:pPr>
+      <w:r>
+        <w:rPr>
+          <w:rFonts w:ascii="Consolas" w:eastAsia="Times New Roman" w:hAnsi="Consolas" w:cs="Times New Roman"/>
+          <w:color w:val="000000"/>
+          <w:sz w:val="20"/>
+          <w:szCs w:val="20"/>
+          <w:lang w:eastAsia="en-IN"/>
+        </w:rPr>
+        <w:t xml:space="preserve">        </w:t>
+      </w:r>
+      <w:r>
+        <w:rPr>
+          <w:rFonts w:ascii="Consolas" w:eastAsia="Times New Roman" w:hAnsi="Consolas" w:cs="Times New Roman"/>
+          <w:color w:val="AF00DB"/>
+          <w:sz w:val="20"/>
+          <w:szCs w:val="20"/>
+          <w:lang w:eastAsia="en-IN"/>
+        </w:rPr>
+        <w:t>return</w:t>
+      </w:r>
+      <w:r>
+        <w:rPr>
+          <w:rFonts w:ascii="Consolas" w:eastAsia="Times New Roman" w:hAnsi="Consolas" w:cs="Times New Roman"/>
+          <w:color w:val="000000"/>
+          <w:sz w:val="20"/>
+          <w:szCs w:val="20"/>
+          <w:lang w:eastAsia="en-IN"/>
+        </w:rPr>
+        <w:t xml:space="preserve"> res</w:t>
+      </w:r>
+    </w:p>
+    <w:p>
+      <w:r>
+        <w:t xml:space="preserve">Que </w:t>
+      </w:r>
+      <w:r>
+        <w:t>1071. Greatest Common Divisor of Strings</w:t>
+      </w:r>
+    </w:p>
+    <w:p>
+      <w:r>
+        <w:t xml:space="preserve">For two strings s and t, we say "t divides s" if and only if s = t + ... + t (i.e., t is concatenated </w:t>
+      </w:r>
+      <w:r>
+        <w:t>with itself one or more times).</w:t>
+      </w:r>
+    </w:p>
+    <w:p>
+      <w:r>
+        <w:t>Given two strings str1 and str2, return the largest string x such that x divides both str1 and str2.</w:t>
+      </w:r>
+    </w:p>
+    <w:p>
+      <w:pPr>
+        <w:pStyle w:val="ListParagraph"/>
+        <w:numPr>
+          <w:ilvl w:val="0"/>
+          <w:numId w:val="8"/>
+        </w:numPr>
+        <w:shd w:val="clear" w:color="auto" w:fill="FFFFFF"/>
+        <w:spacing w:after="0" w:line="270" w:lineRule="atLeast"/>
+        <w:rPr>
+          <w:rFonts w:ascii="Consolas" w:eastAsia="Times New Roman" w:hAnsi="Consolas" w:cs="Times New Roman"/>
+          <w:color w:val="000000"/>
+          <w:sz w:val="20"/>
+          <w:szCs w:val="20"/>
+          <w:lang w:eastAsia="en-IN"/>
+        </w:rPr>
+      </w:pPr>
+      <w:r>
+        <w:rPr>
+          <w:rFonts w:ascii="Consolas" w:eastAsia="Times New Roman" w:hAnsi="Consolas" w:cs="Times New Roman"/>
+          <w:color w:val="0000FF"/>
+          <w:sz w:val="20"/>
+          <w:szCs w:val="20"/>
+          <w:lang w:eastAsia="en-IN"/>
+        </w:rPr>
+        <w:t>class</w:t>
+      </w:r>
+      <w:r>
+        <w:rPr>
+          <w:rFonts w:ascii="Consolas" w:eastAsia="Times New Roman" w:hAnsi="Consolas" w:cs="Times New Roman"/>
+          <w:color w:val="000000"/>
+          <w:sz w:val="20"/>
+          <w:szCs w:val="20"/>
+          <w:lang w:eastAsia="en-IN"/>
+        </w:rPr>
+        <w:t xml:space="preserve"> </w:t>
+      </w:r>
+      <w:r>
+        <w:rPr>
+          <w:rFonts w:ascii="Consolas" w:eastAsia="Times New Roman" w:hAnsi="Consolas" w:cs="Times New Roman"/>
+          <w:color w:val="267F99"/>
+          <w:sz w:val="20"/>
+          <w:szCs w:val="20"/>
+          <w:lang w:eastAsia="en-IN"/>
+        </w:rPr>
+        <w:t>Solution</w:t>
+      </w:r>
+      <w:r>
+        <w:rPr>
+          <w:rFonts w:ascii="Consolas" w:eastAsia="Times New Roman" w:hAnsi="Consolas" w:cs="Times New Roman"/>
+          <w:color w:val="000000"/>
+          <w:sz w:val="20"/>
+          <w:szCs w:val="20"/>
+          <w:lang w:eastAsia="en-IN"/>
+        </w:rPr>
+        <w:t>:</w:t>
+      </w:r>
+    </w:p>
+    <w:p>
+      <w:pPr>
+        <w:pStyle w:val="ListParagraph"/>
+        <w:numPr>
+          <w:ilvl w:val="0"/>
+          <w:numId w:val="8"/>
+        </w:numPr>
+        <w:shd w:val="clear" w:color="auto" w:fill="FFFFFF"/>
+        <w:spacing w:after="0" w:line="270" w:lineRule="atLeast"/>
+        <w:rPr>
+          <w:rFonts w:ascii="Consolas" w:eastAsia="Times New Roman" w:hAnsi="Consolas" w:cs="Times New Roman"/>
+          <w:color w:val="000000"/>
+          <w:sz w:val="20"/>
+          <w:szCs w:val="20"/>
+          <w:lang w:eastAsia="en-IN"/>
+        </w:rPr>
+      </w:pPr>
+      <w:r>
+        <w:rPr>
+          <w:rFonts w:ascii="Consolas" w:eastAsia="Times New Roman" w:hAnsi="Consolas" w:cs="Times New Roman"/>
+          <w:color w:val="000000"/>
+          <w:sz w:val="20"/>
+          <w:szCs w:val="20"/>
+          <w:lang w:eastAsia="en-IN"/>
+        </w:rPr>
+        <w:t xml:space="preserve">    </w:t>
+      </w:r>
+      <w:proofErr w:type="spellStart"/>
+      <w:r>
+        <w:rPr>
+          <w:rFonts w:ascii="Consolas" w:eastAsia="Times New Roman" w:hAnsi="Consolas" w:cs="Times New Roman"/>
+          <w:color w:val="0000FF"/>
+          <w:sz w:val="20"/>
+          <w:szCs w:val="20"/>
+          <w:lang w:eastAsia="en-IN"/>
+        </w:rPr>
+        <w:t>def</w:t>
+      </w:r>
+      <w:proofErr w:type="spellEnd"/>
+      <w:r>
+        <w:rPr>
+          <w:rFonts w:ascii="Consolas" w:eastAsia="Times New Roman" w:hAnsi="Consolas" w:cs="Times New Roman"/>
+          <w:color w:val="000000"/>
+          <w:sz w:val="20"/>
+          <w:szCs w:val="20"/>
+          <w:lang w:eastAsia="en-IN"/>
+        </w:rPr>
+        <w:t xml:space="preserve"> </w:t>
+      </w:r>
+      <w:proofErr w:type="spellStart"/>
+      <w:proofErr w:type="gramStart"/>
+      <w:r>
+        <w:rPr>
+          <w:rFonts w:ascii="Consolas" w:eastAsia="Times New Roman" w:hAnsi="Consolas" w:cs="Times New Roman"/>
+          <w:color w:val="795E26"/>
+          <w:sz w:val="20"/>
+          <w:szCs w:val="20"/>
+          <w:lang w:eastAsia="en-IN"/>
+        </w:rPr>
+        <w:t>gcdOfStrings</w:t>
+      </w:r>
+      <w:proofErr w:type="spellEnd"/>
+      <w:r>
+        <w:rPr>
+          <w:rFonts w:ascii="Consolas" w:eastAsia="Times New Roman" w:hAnsi="Consolas" w:cs="Times New Roman"/>
+          <w:color w:val="000000"/>
+          <w:sz w:val="20"/>
+          <w:szCs w:val="20"/>
+          <w:lang w:eastAsia="en-IN"/>
+        </w:rPr>
+        <w:t>(</w:t>
+      </w:r>
+      <w:proofErr w:type="gramEnd"/>
+      <w:r>
+        <w:rPr>
+          <w:rFonts w:ascii="Consolas" w:eastAsia="Times New Roman" w:hAnsi="Consolas" w:cs="Times New Roman"/>
+          <w:color w:val="001080"/>
+          <w:sz w:val="20"/>
+          <w:szCs w:val="20"/>
+          <w:lang w:eastAsia="en-IN"/>
+        </w:rPr>
+        <w:t>self</w:t>
+      </w:r>
+      <w:r>
+        <w:rPr>
+          <w:rFonts w:ascii="Consolas" w:eastAsia="Times New Roman" w:hAnsi="Consolas" w:cs="Times New Roman"/>
+          <w:color w:val="000000"/>
+          <w:sz w:val="20"/>
+          <w:szCs w:val="20"/>
+          <w:lang w:eastAsia="en-IN"/>
+        </w:rPr>
+        <w:t xml:space="preserve">, </w:t>
+      </w:r>
+      <w:r>
+        <w:rPr>
+          <w:rFonts w:ascii="Consolas" w:eastAsia="Times New Roman" w:hAnsi="Consolas" w:cs="Times New Roman"/>
+          <w:color w:val="001080"/>
+          <w:sz w:val="20"/>
+          <w:szCs w:val="20"/>
+          <w:lang w:eastAsia="en-IN"/>
+        </w:rPr>
+        <w:t>str1</w:t>
+      </w:r>
+      <w:r>
+        <w:rPr>
+          <w:rFonts w:ascii="Consolas" w:eastAsia="Times New Roman" w:hAnsi="Consolas" w:cs="Times New Roman"/>
+          <w:color w:val="000000"/>
+          <w:sz w:val="20"/>
+          <w:szCs w:val="20"/>
+          <w:lang w:eastAsia="en-IN"/>
+        </w:rPr>
+        <w:t xml:space="preserve">: </w:t>
+      </w:r>
+      <w:proofErr w:type="spellStart"/>
+      <w:r>
+        <w:rPr>
+          <w:rFonts w:ascii="Consolas" w:eastAsia="Times New Roman" w:hAnsi="Consolas" w:cs="Times New Roman"/>
+          <w:color w:val="267F99"/>
+          <w:sz w:val="20"/>
+          <w:szCs w:val="20"/>
+          <w:lang w:eastAsia="en-IN"/>
+        </w:rPr>
+        <w:t>str</w:t>
+      </w:r>
+      <w:proofErr w:type="spellEnd"/>
+      <w:r>
+        <w:rPr>
+          <w:rFonts w:ascii="Consolas" w:eastAsia="Times New Roman" w:hAnsi="Consolas" w:cs="Times New Roman"/>
+          <w:color w:val="000000"/>
+          <w:sz w:val="20"/>
+          <w:szCs w:val="20"/>
+          <w:lang w:eastAsia="en-IN"/>
+        </w:rPr>
+        <w:t xml:space="preserve">, </w:t>
+      </w:r>
+      <w:r>
+        <w:rPr>
+          <w:rFonts w:ascii="Consolas" w:eastAsia="Times New Roman" w:hAnsi="Consolas" w:cs="Times New Roman"/>
+          <w:color w:val="001080"/>
+          <w:sz w:val="20"/>
+          <w:szCs w:val="20"/>
+          <w:lang w:eastAsia="en-IN"/>
+        </w:rPr>
+        <w:t>str2</w:t>
+      </w:r>
+      <w:r>
+        <w:rPr>
+          <w:rFonts w:ascii="Consolas" w:eastAsia="Times New Roman" w:hAnsi="Consolas" w:cs="Times New Roman"/>
+          <w:color w:val="000000"/>
+          <w:sz w:val="20"/>
+          <w:szCs w:val="20"/>
+          <w:lang w:eastAsia="en-IN"/>
+        </w:rPr>
+        <w:t xml:space="preserve">: </w:t>
+      </w:r>
+      <w:proofErr w:type="spellStart"/>
+      <w:r>
+        <w:rPr>
+          <w:rFonts w:ascii="Consolas" w:eastAsia="Times New Roman" w:hAnsi="Consolas" w:cs="Times New Roman"/>
+          <w:color w:val="267F99"/>
+          <w:sz w:val="20"/>
+          <w:szCs w:val="20"/>
+          <w:lang w:eastAsia="en-IN"/>
+        </w:rPr>
+        <w:t>str</w:t>
+      </w:r>
+      <w:proofErr w:type="spellEnd"/>
+      <w:r>
+        <w:rPr>
+          <w:rFonts w:ascii="Consolas" w:eastAsia="Times New Roman" w:hAnsi="Consolas" w:cs="Times New Roman"/>
+          <w:color w:val="000000"/>
+          <w:sz w:val="20"/>
+          <w:szCs w:val="20"/>
+          <w:lang w:eastAsia="en-IN"/>
+        </w:rPr>
+        <w:t xml:space="preserve">) -&gt; </w:t>
+      </w:r>
+      <w:proofErr w:type="spellStart"/>
+      <w:r>
+        <w:rPr>
+          <w:rFonts w:ascii="Consolas" w:eastAsia="Times New Roman" w:hAnsi="Consolas" w:cs="Times New Roman"/>
+          <w:color w:val="267F99"/>
+          <w:sz w:val="20"/>
+          <w:szCs w:val="20"/>
+          <w:lang w:eastAsia="en-IN"/>
+        </w:rPr>
+        <w:t>str</w:t>
+      </w:r>
+      <w:proofErr w:type="spellEnd"/>
+      <w:r>
+        <w:rPr>
+          <w:rFonts w:ascii="Consolas" w:eastAsia="Times New Roman" w:hAnsi="Consolas" w:cs="Times New Roman"/>
+          <w:color w:val="000000"/>
+          <w:sz w:val="20"/>
+          <w:szCs w:val="20"/>
+          <w:lang w:eastAsia="en-IN"/>
+        </w:rPr>
+        <w:t>:</w:t>
+      </w:r>
+    </w:p>
+    <w:p>
+      <w:pPr>
+        <w:pStyle w:val="ListParagraph"/>
+        <w:numPr>
+          <w:ilvl w:val="0"/>
+          <w:numId w:val="8"/>
+        </w:numPr>
+        <w:shd w:val="clear" w:color="auto" w:fill="FFFFFF"/>
+        <w:spacing w:after="0" w:line="270" w:lineRule="atLeast"/>
+        <w:rPr>
+          <w:rFonts w:ascii="Consolas" w:eastAsia="Times New Roman" w:hAnsi="Consolas" w:cs="Times New Roman"/>
+          <w:color w:val="000000"/>
+          <w:sz w:val="20"/>
+          <w:szCs w:val="20"/>
+          <w:lang w:eastAsia="en-IN"/>
+        </w:rPr>
+      </w:pPr>
+      <w:r>
+        <w:rPr>
+          <w:rFonts w:ascii="Consolas" w:eastAsia="Times New Roman" w:hAnsi="Consolas" w:cs="Times New Roman"/>
+          <w:color w:val="000000"/>
+          <w:sz w:val="20"/>
+          <w:szCs w:val="20"/>
+          <w:lang w:eastAsia="en-IN"/>
+        </w:rPr>
+        <w:t xml:space="preserve">        len1, len2 = </w:t>
+      </w:r>
+      <w:proofErr w:type="spellStart"/>
+      <w:r>
+        <w:rPr>
+          <w:rFonts w:ascii="Consolas" w:eastAsia="Times New Roman" w:hAnsi="Consolas" w:cs="Times New Roman"/>
+          <w:color w:val="795E26"/>
+          <w:sz w:val="20"/>
+          <w:szCs w:val="20"/>
+          <w:lang w:eastAsia="en-IN"/>
+        </w:rPr>
+        <w:t>len</w:t>
+      </w:r>
+      <w:proofErr w:type="spellEnd"/>
+      <w:r>
+        <w:rPr>
+          <w:rFonts w:ascii="Consolas" w:eastAsia="Times New Roman" w:hAnsi="Consolas" w:cs="Times New Roman"/>
+          <w:color w:val="000000"/>
+          <w:sz w:val="20"/>
+          <w:szCs w:val="20"/>
+          <w:lang w:eastAsia="en-IN"/>
+        </w:rPr>
+        <w:t xml:space="preserve">(str1), </w:t>
+      </w:r>
+      <w:proofErr w:type="spellStart"/>
+      <w:r>
+        <w:rPr>
+          <w:rFonts w:ascii="Consolas" w:eastAsia="Times New Roman" w:hAnsi="Consolas" w:cs="Times New Roman"/>
+          <w:color w:val="795E26"/>
+          <w:sz w:val="20"/>
+          <w:szCs w:val="20"/>
+          <w:lang w:eastAsia="en-IN"/>
+        </w:rPr>
+        <w:t>len</w:t>
+      </w:r>
+      <w:proofErr w:type="spellEnd"/>
+      <w:r>
+        <w:rPr>
+          <w:rFonts w:ascii="Consolas" w:eastAsia="Times New Roman" w:hAnsi="Consolas" w:cs="Times New Roman"/>
+          <w:color w:val="000000"/>
+          <w:sz w:val="20"/>
+          <w:szCs w:val="20"/>
+          <w:lang w:eastAsia="en-IN"/>
+        </w:rPr>
+        <w:t>(str2)</w:t>
+      </w:r>
+    </w:p>
+    <w:p>
+      <w:pPr>
+        <w:pStyle w:val="ListParagraph"/>
+        <w:numPr>
+          <w:ilvl w:val="0"/>
+          <w:numId w:val="8"/>
+        </w:numPr>
+        <w:shd w:val="clear" w:color="auto" w:fill="FFFFFF"/>
+        <w:spacing w:after="0" w:line="270" w:lineRule="atLeast"/>
+        <w:rPr>
+          <w:rFonts w:ascii="Consolas" w:eastAsia="Times New Roman" w:hAnsi="Consolas" w:cs="Times New Roman"/>
+          <w:color w:val="000000"/>
+          <w:sz w:val="20"/>
+          <w:szCs w:val="20"/>
+          <w:lang w:eastAsia="en-IN"/>
+        </w:rPr>
+      </w:pPr>
+      <w:r>
+        <w:rPr>
+          <w:rFonts w:ascii="Consolas" w:eastAsia="Times New Roman" w:hAnsi="Consolas" w:cs="Times New Roman"/>
+          <w:color w:val="000000"/>
+          <w:sz w:val="20"/>
+          <w:szCs w:val="20"/>
+          <w:lang w:eastAsia="en-IN"/>
+        </w:rPr>
+        <w:t xml:space="preserve">        </w:t>
+      </w:r>
+    </w:p>
+    <w:p>
+      <w:pPr>
+        <w:pStyle w:val="ListParagraph"/>
+        <w:numPr>
+          <w:ilvl w:val="0"/>
+          <w:numId w:val="8"/>
+        </w:numPr>
+        <w:shd w:val="clear" w:color="auto" w:fill="FFFFFF"/>
+        <w:spacing w:after="0" w:line="270" w:lineRule="atLeast"/>
+        <w:rPr>
+          <w:rFonts w:ascii="Consolas" w:eastAsia="Times New Roman" w:hAnsi="Consolas" w:cs="Times New Roman"/>
+          <w:color w:val="000000"/>
+          <w:sz w:val="20"/>
+          <w:szCs w:val="20"/>
+          <w:lang w:eastAsia="en-IN"/>
+        </w:rPr>
+      </w:pPr>
+      <w:r>
+        <w:rPr>
+          <w:rFonts w:ascii="Consolas" w:eastAsia="Times New Roman" w:hAnsi="Consolas" w:cs="Times New Roman"/>
+          <w:color w:val="000000"/>
+          <w:sz w:val="20"/>
+          <w:szCs w:val="20"/>
+          <w:lang w:eastAsia="en-IN"/>
+        </w:rPr>
+        <w:lastRenderedPageBreak/>
+        <w:t xml:space="preserve">        </w:t>
+      </w:r>
+      <w:proofErr w:type="spellStart"/>
+      <w:r>
+        <w:rPr>
+          <w:rFonts w:ascii="Consolas" w:eastAsia="Times New Roman" w:hAnsi="Consolas" w:cs="Times New Roman"/>
+          <w:color w:val="0000FF"/>
+          <w:sz w:val="20"/>
+          <w:szCs w:val="20"/>
+          <w:lang w:eastAsia="en-IN"/>
+        </w:rPr>
+        <w:t>def</w:t>
+      </w:r>
+      <w:proofErr w:type="spellEnd"/>
+      <w:r>
+        <w:rPr>
+          <w:rFonts w:ascii="Consolas" w:eastAsia="Times New Roman" w:hAnsi="Consolas" w:cs="Times New Roman"/>
+          <w:color w:val="000000"/>
+          <w:sz w:val="20"/>
+          <w:szCs w:val="20"/>
+          <w:lang w:eastAsia="en-IN"/>
+        </w:rPr>
+        <w:t xml:space="preserve"> </w:t>
+      </w:r>
+      <w:r>
+        <w:rPr>
+          <w:rFonts w:ascii="Consolas" w:eastAsia="Times New Roman" w:hAnsi="Consolas" w:cs="Times New Roman"/>
+          <w:color w:val="795E26"/>
+          <w:sz w:val="20"/>
+          <w:szCs w:val="20"/>
+          <w:lang w:eastAsia="en-IN"/>
+        </w:rPr>
+        <w:t>valid</w:t>
+      </w:r>
+      <w:r>
+        <w:rPr>
+          <w:rFonts w:ascii="Consolas" w:eastAsia="Times New Roman" w:hAnsi="Consolas" w:cs="Times New Roman"/>
+          <w:color w:val="000000"/>
+          <w:sz w:val="20"/>
+          <w:szCs w:val="20"/>
+          <w:lang w:eastAsia="en-IN"/>
+        </w:rPr>
+        <w:t>(</w:t>
+      </w:r>
+      <w:r>
+        <w:rPr>
+          <w:rFonts w:ascii="Consolas" w:eastAsia="Times New Roman" w:hAnsi="Consolas" w:cs="Times New Roman"/>
+          <w:color w:val="001080"/>
+          <w:sz w:val="20"/>
+          <w:szCs w:val="20"/>
+          <w:lang w:eastAsia="en-IN"/>
+        </w:rPr>
+        <w:t>k</w:t>
+      </w:r>
+      <w:r>
+        <w:rPr>
+          <w:rFonts w:ascii="Consolas" w:eastAsia="Times New Roman" w:hAnsi="Consolas" w:cs="Times New Roman"/>
+          <w:color w:val="000000"/>
+          <w:sz w:val="20"/>
+          <w:szCs w:val="20"/>
+          <w:lang w:eastAsia="en-IN"/>
+        </w:rPr>
+        <w:t>):</w:t>
+      </w:r>
+    </w:p>
+    <w:p>
+      <w:pPr>
+        <w:pStyle w:val="ListParagraph"/>
+        <w:numPr>
+          <w:ilvl w:val="0"/>
+          <w:numId w:val="8"/>
+        </w:numPr>
+        <w:shd w:val="clear" w:color="auto" w:fill="FFFFFF"/>
+        <w:spacing w:after="0" w:line="270" w:lineRule="atLeast"/>
+        <w:rPr>
+          <w:rFonts w:ascii="Consolas" w:eastAsia="Times New Roman" w:hAnsi="Consolas" w:cs="Times New Roman"/>
+          <w:color w:val="000000"/>
+          <w:sz w:val="20"/>
+          <w:szCs w:val="20"/>
+          <w:lang w:eastAsia="en-IN"/>
+        </w:rPr>
+      </w:pPr>
+      <w:r>
+        <w:rPr>
+          <w:rFonts w:ascii="Consolas" w:eastAsia="Times New Roman" w:hAnsi="Consolas" w:cs="Times New Roman"/>
+          <w:color w:val="000000"/>
+          <w:sz w:val="20"/>
+          <w:szCs w:val="20"/>
+          <w:lang w:eastAsia="en-IN"/>
+        </w:rPr>
+        <w:t xml:space="preserve">            </w:t>
+      </w:r>
+      <w:r>
+        <w:rPr>
+          <w:rFonts w:ascii="Consolas" w:eastAsia="Times New Roman" w:hAnsi="Consolas" w:cs="Times New Roman"/>
+          <w:color w:val="AF00DB"/>
+          <w:sz w:val="20"/>
+          <w:szCs w:val="20"/>
+          <w:lang w:eastAsia="en-IN"/>
+        </w:rPr>
+        <w:t>if</w:t>
+      </w:r>
+      <w:r>
+        <w:rPr>
+          <w:rFonts w:ascii="Consolas" w:eastAsia="Times New Roman" w:hAnsi="Consolas" w:cs="Times New Roman"/>
+          <w:color w:val="000000"/>
+          <w:sz w:val="20"/>
+          <w:szCs w:val="20"/>
+          <w:lang w:eastAsia="en-IN"/>
+        </w:rPr>
+        <w:t xml:space="preserve"> len1 % k </w:t>
+      </w:r>
+      <w:r>
+        <w:rPr>
+          <w:rFonts w:ascii="Consolas" w:eastAsia="Times New Roman" w:hAnsi="Consolas" w:cs="Times New Roman"/>
+          <w:color w:val="0000FF"/>
+          <w:sz w:val="20"/>
+          <w:szCs w:val="20"/>
+          <w:lang w:eastAsia="en-IN"/>
+        </w:rPr>
+        <w:t>or</w:t>
+      </w:r>
+      <w:r>
+        <w:rPr>
+          <w:rFonts w:ascii="Consolas" w:eastAsia="Times New Roman" w:hAnsi="Consolas" w:cs="Times New Roman"/>
+          <w:color w:val="000000"/>
+          <w:sz w:val="20"/>
+          <w:szCs w:val="20"/>
+          <w:lang w:eastAsia="en-IN"/>
+        </w:rPr>
+        <w:t xml:space="preserve"> len2 % k: </w:t>
+      </w:r>
+    </w:p>
+    <w:p>
+      <w:pPr>
+        <w:pStyle w:val="ListParagraph"/>
+        <w:numPr>
+          <w:ilvl w:val="0"/>
+          <w:numId w:val="8"/>
+        </w:numPr>
+        <w:shd w:val="clear" w:color="auto" w:fill="FFFFFF"/>
+        <w:spacing w:after="0" w:line="270" w:lineRule="atLeast"/>
+        <w:rPr>
+          <w:rFonts w:ascii="Consolas" w:eastAsia="Times New Roman" w:hAnsi="Consolas" w:cs="Times New Roman"/>
+          <w:color w:val="000000"/>
+          <w:sz w:val="20"/>
+          <w:szCs w:val="20"/>
+          <w:lang w:eastAsia="en-IN"/>
+        </w:rPr>
+      </w:pPr>
+      <w:r>
+        <w:rPr>
+          <w:rFonts w:ascii="Consolas" w:eastAsia="Times New Roman" w:hAnsi="Consolas" w:cs="Times New Roman"/>
+          <w:color w:val="000000"/>
+          <w:sz w:val="20"/>
+          <w:szCs w:val="20"/>
+          <w:lang w:eastAsia="en-IN"/>
+        </w:rPr>
+        <w:t xml:space="preserve">                </w:t>
+      </w:r>
+      <w:r>
+        <w:rPr>
+          <w:rFonts w:ascii="Consolas" w:eastAsia="Times New Roman" w:hAnsi="Consolas" w:cs="Times New Roman"/>
+          <w:color w:val="AF00DB"/>
+          <w:sz w:val="20"/>
+          <w:szCs w:val="20"/>
+          <w:lang w:eastAsia="en-IN"/>
+        </w:rPr>
+        <w:t>return</w:t>
+      </w:r>
+      <w:r>
+        <w:rPr>
+          <w:rFonts w:ascii="Consolas" w:eastAsia="Times New Roman" w:hAnsi="Consolas" w:cs="Times New Roman"/>
+          <w:color w:val="000000"/>
+          <w:sz w:val="20"/>
+          <w:szCs w:val="20"/>
+          <w:lang w:eastAsia="en-IN"/>
+        </w:rPr>
+        <w:t xml:space="preserve"> </w:t>
+      </w:r>
+      <w:r>
+        <w:rPr>
+          <w:rFonts w:ascii="Consolas" w:eastAsia="Times New Roman" w:hAnsi="Consolas" w:cs="Times New Roman"/>
+          <w:color w:val="0000FF"/>
+          <w:sz w:val="20"/>
+          <w:szCs w:val="20"/>
+          <w:lang w:eastAsia="en-IN"/>
+        </w:rPr>
+        <w:t>False</w:t>
+      </w:r>
+    </w:p>
+    <w:p>
+      <w:pPr>
+        <w:pStyle w:val="ListParagraph"/>
+        <w:numPr>
+          <w:ilvl w:val="0"/>
+          <w:numId w:val="8"/>
+        </w:numPr>
+        <w:shd w:val="clear" w:color="auto" w:fill="FFFFFF"/>
+        <w:spacing w:after="0" w:line="270" w:lineRule="atLeast"/>
+        <w:rPr>
+          <w:rFonts w:ascii="Consolas" w:eastAsia="Times New Roman" w:hAnsi="Consolas" w:cs="Times New Roman"/>
+          <w:color w:val="000000"/>
+          <w:sz w:val="20"/>
+          <w:szCs w:val="20"/>
+          <w:lang w:eastAsia="en-IN"/>
+        </w:rPr>
+      </w:pPr>
+      <w:r>
+        <w:rPr>
+          <w:rFonts w:ascii="Consolas" w:eastAsia="Times New Roman" w:hAnsi="Consolas" w:cs="Times New Roman"/>
+          <w:color w:val="000000"/>
+          <w:sz w:val="20"/>
+          <w:szCs w:val="20"/>
+          <w:lang w:eastAsia="en-IN"/>
+        </w:rPr>
+        <w:t>            n1, n2 = len1 // k, len2 // k</w:t>
+      </w:r>
+    </w:p>
+    <w:p>
+      <w:pPr>
+        <w:pStyle w:val="ListParagraph"/>
+        <w:numPr>
+          <w:ilvl w:val="0"/>
+          <w:numId w:val="8"/>
+        </w:numPr>
+        <w:shd w:val="clear" w:color="auto" w:fill="FFFFFF"/>
+        <w:spacing w:after="0" w:line="270" w:lineRule="atLeast"/>
+        <w:rPr>
+          <w:rFonts w:ascii="Consolas" w:eastAsia="Times New Roman" w:hAnsi="Consolas" w:cs="Times New Roman"/>
+          <w:color w:val="000000"/>
+          <w:sz w:val="20"/>
+          <w:szCs w:val="20"/>
+          <w:lang w:eastAsia="en-IN"/>
+        </w:rPr>
+      </w:pPr>
+      <w:r>
+        <w:rPr>
+          <w:rFonts w:ascii="Consolas" w:eastAsia="Times New Roman" w:hAnsi="Consolas" w:cs="Times New Roman"/>
+          <w:color w:val="000000"/>
+          <w:sz w:val="20"/>
+          <w:szCs w:val="20"/>
+          <w:lang w:eastAsia="en-IN"/>
+        </w:rPr>
+        <w:t>            base = str1</w:t>
+      </w:r>
+      <w:proofErr w:type="gramStart"/>
+      <w:r>
+        <w:rPr>
+          <w:rFonts w:ascii="Consolas" w:eastAsia="Times New Roman" w:hAnsi="Consolas" w:cs="Times New Roman"/>
+          <w:color w:val="000000"/>
+          <w:sz w:val="20"/>
+          <w:szCs w:val="20"/>
+          <w:lang w:eastAsia="en-IN"/>
+        </w:rPr>
+        <w:t>[:k</w:t>
+      </w:r>
+      <w:proofErr w:type="gramEnd"/>
+      <w:r>
+        <w:rPr>
+          <w:rFonts w:ascii="Consolas" w:eastAsia="Times New Roman" w:hAnsi="Consolas" w:cs="Times New Roman"/>
+          <w:color w:val="000000"/>
+          <w:sz w:val="20"/>
+          <w:szCs w:val="20"/>
+          <w:lang w:eastAsia="en-IN"/>
+        </w:rPr>
+        <w:t>]</w:t>
+      </w:r>
+    </w:p>
+    <w:p>
+      <w:pPr>
+        <w:pStyle w:val="ListParagraph"/>
+        <w:numPr>
+          <w:ilvl w:val="0"/>
+          <w:numId w:val="8"/>
+        </w:numPr>
+        <w:shd w:val="clear" w:color="auto" w:fill="FFFFFF"/>
+        <w:spacing w:after="0" w:line="270" w:lineRule="atLeast"/>
+        <w:rPr>
+          <w:rFonts w:ascii="Consolas" w:eastAsia="Times New Roman" w:hAnsi="Consolas" w:cs="Times New Roman"/>
+          <w:color w:val="000000"/>
+          <w:sz w:val="20"/>
+          <w:szCs w:val="20"/>
+          <w:lang w:eastAsia="en-IN"/>
+        </w:rPr>
+      </w:pPr>
+      <w:r>
+        <w:rPr>
+          <w:rFonts w:ascii="Consolas" w:eastAsia="Times New Roman" w:hAnsi="Consolas" w:cs="Times New Roman"/>
+          <w:color w:val="000000"/>
+          <w:sz w:val="20"/>
+          <w:szCs w:val="20"/>
+          <w:lang w:eastAsia="en-IN"/>
+        </w:rPr>
+        <w:t xml:space="preserve">            </w:t>
+      </w:r>
+      <w:r>
+        <w:rPr>
+          <w:rFonts w:ascii="Consolas" w:eastAsia="Times New Roman" w:hAnsi="Consolas" w:cs="Times New Roman"/>
+          <w:color w:val="AF00DB"/>
+          <w:sz w:val="20"/>
+          <w:szCs w:val="20"/>
+          <w:lang w:eastAsia="en-IN"/>
+        </w:rPr>
+        <w:t>return</w:t>
+      </w:r>
+      <w:r>
+        <w:rPr>
+          <w:rFonts w:ascii="Consolas" w:eastAsia="Times New Roman" w:hAnsi="Consolas" w:cs="Times New Roman"/>
+          <w:color w:val="000000"/>
+          <w:sz w:val="20"/>
+          <w:szCs w:val="20"/>
+          <w:lang w:eastAsia="en-IN"/>
+        </w:rPr>
+        <w:t xml:space="preserve"> str1 == n1 * base </w:t>
+      </w:r>
+      <w:r>
+        <w:rPr>
+          <w:rFonts w:ascii="Consolas" w:eastAsia="Times New Roman" w:hAnsi="Consolas" w:cs="Times New Roman"/>
+          <w:color w:val="0000FF"/>
+          <w:sz w:val="20"/>
+          <w:szCs w:val="20"/>
+          <w:lang w:eastAsia="en-IN"/>
+        </w:rPr>
+        <w:t>and</w:t>
+      </w:r>
+      <w:r>
+        <w:rPr>
+          <w:rFonts w:ascii="Consolas" w:eastAsia="Times New Roman" w:hAnsi="Consolas" w:cs="Times New Roman"/>
+          <w:color w:val="000000"/>
+          <w:sz w:val="20"/>
+          <w:szCs w:val="20"/>
+          <w:lang w:eastAsia="en-IN"/>
+        </w:rPr>
+        <w:t xml:space="preserve"> str2 == n2 * base </w:t>
+      </w:r>
+    </w:p>
+    <w:p>
+      <w:pPr>
+        <w:pStyle w:val="ListParagraph"/>
+        <w:numPr>
+          <w:ilvl w:val="0"/>
+          <w:numId w:val="8"/>
+        </w:numPr>
+        <w:shd w:val="clear" w:color="auto" w:fill="FFFFFF"/>
+        <w:spacing w:after="0" w:line="270" w:lineRule="atLeast"/>
+        <w:rPr>
+          <w:rFonts w:ascii="Consolas" w:eastAsia="Times New Roman" w:hAnsi="Consolas" w:cs="Times New Roman"/>
+          <w:color w:val="000000"/>
+          <w:sz w:val="20"/>
+          <w:szCs w:val="20"/>
+          <w:lang w:eastAsia="en-IN"/>
+        </w:rPr>
+      </w:pPr>
+      <w:r>
+        <w:rPr>
+          <w:rFonts w:ascii="Consolas" w:eastAsia="Times New Roman" w:hAnsi="Consolas" w:cs="Times New Roman"/>
+          <w:color w:val="000000"/>
+          <w:sz w:val="20"/>
+          <w:szCs w:val="20"/>
+          <w:lang w:eastAsia="en-IN"/>
+        </w:rPr>
+        <w:t xml:space="preserve">        </w:t>
+      </w:r>
+    </w:p>
+    <w:p>
+      <w:pPr>
+        <w:pStyle w:val="ListParagraph"/>
+        <w:numPr>
+          <w:ilvl w:val="0"/>
+          <w:numId w:val="8"/>
+        </w:numPr>
+        <w:shd w:val="clear" w:color="auto" w:fill="FFFFFF"/>
+        <w:spacing w:after="0" w:line="270" w:lineRule="atLeast"/>
+        <w:rPr>
+          <w:rFonts w:ascii="Consolas" w:eastAsia="Times New Roman" w:hAnsi="Consolas" w:cs="Times New Roman"/>
+          <w:color w:val="000000"/>
+          <w:sz w:val="20"/>
+          <w:szCs w:val="20"/>
+          <w:lang w:eastAsia="en-IN"/>
+        </w:rPr>
+      </w:pPr>
+      <w:r>
+        <w:rPr>
+          <w:rFonts w:ascii="Consolas" w:eastAsia="Times New Roman" w:hAnsi="Consolas" w:cs="Times New Roman"/>
+          <w:color w:val="000000"/>
+          <w:sz w:val="20"/>
+          <w:szCs w:val="20"/>
+          <w:lang w:eastAsia="en-IN"/>
+        </w:rPr>
+        <w:t xml:space="preserve">        </w:t>
+      </w:r>
+      <w:r>
+        <w:rPr>
+          <w:rFonts w:ascii="Consolas" w:eastAsia="Times New Roman" w:hAnsi="Consolas" w:cs="Times New Roman"/>
+          <w:color w:val="AF00DB"/>
+          <w:sz w:val="20"/>
+          <w:szCs w:val="20"/>
+          <w:lang w:eastAsia="en-IN"/>
+        </w:rPr>
+        <w:t>for</w:t>
+      </w:r>
+      <w:r>
+        <w:rPr>
+          <w:rFonts w:ascii="Consolas" w:eastAsia="Times New Roman" w:hAnsi="Consolas" w:cs="Times New Roman"/>
+          <w:color w:val="000000"/>
+          <w:sz w:val="20"/>
+          <w:szCs w:val="20"/>
+          <w:lang w:eastAsia="en-IN"/>
+        </w:rPr>
+        <w:t xml:space="preserve"> </w:t>
+      </w:r>
+      <w:proofErr w:type="spellStart"/>
+      <w:r>
+        <w:rPr>
+          <w:rFonts w:ascii="Consolas" w:eastAsia="Times New Roman" w:hAnsi="Consolas" w:cs="Times New Roman"/>
+          <w:color w:val="000000"/>
+          <w:sz w:val="20"/>
+          <w:szCs w:val="20"/>
+          <w:lang w:eastAsia="en-IN"/>
+        </w:rPr>
+        <w:t>i</w:t>
+      </w:r>
+      <w:proofErr w:type="spellEnd"/>
+      <w:r>
+        <w:rPr>
+          <w:rFonts w:ascii="Consolas" w:eastAsia="Times New Roman" w:hAnsi="Consolas" w:cs="Times New Roman"/>
+          <w:color w:val="000000"/>
+          <w:sz w:val="20"/>
+          <w:szCs w:val="20"/>
+          <w:lang w:eastAsia="en-IN"/>
+        </w:rPr>
+        <w:t xml:space="preserve"> </w:t>
+      </w:r>
+      <w:r>
+        <w:rPr>
+          <w:rFonts w:ascii="Consolas" w:eastAsia="Times New Roman" w:hAnsi="Consolas" w:cs="Times New Roman"/>
+          <w:color w:val="0000FF"/>
+          <w:sz w:val="20"/>
+          <w:szCs w:val="20"/>
+          <w:lang w:eastAsia="en-IN"/>
+        </w:rPr>
+        <w:t>in</w:t>
+      </w:r>
+      <w:r>
+        <w:rPr>
+          <w:rFonts w:ascii="Consolas" w:eastAsia="Times New Roman" w:hAnsi="Consolas" w:cs="Times New Roman"/>
+          <w:color w:val="000000"/>
+          <w:sz w:val="20"/>
+          <w:szCs w:val="20"/>
+          <w:lang w:eastAsia="en-IN"/>
+        </w:rPr>
+        <w:t xml:space="preserve"> </w:t>
+      </w:r>
+      <w:proofErr w:type="gramStart"/>
+      <w:r>
+        <w:rPr>
+          <w:rFonts w:ascii="Consolas" w:eastAsia="Times New Roman" w:hAnsi="Consolas" w:cs="Times New Roman"/>
+          <w:color w:val="795E26"/>
+          <w:sz w:val="20"/>
+          <w:szCs w:val="20"/>
+          <w:lang w:eastAsia="en-IN"/>
+        </w:rPr>
+        <w:t>range</w:t>
+      </w:r>
+      <w:r>
+        <w:rPr>
+          <w:rFonts w:ascii="Consolas" w:eastAsia="Times New Roman" w:hAnsi="Consolas" w:cs="Times New Roman"/>
+          <w:color w:val="000000"/>
+          <w:sz w:val="20"/>
+          <w:szCs w:val="20"/>
+          <w:lang w:eastAsia="en-IN"/>
+        </w:rPr>
+        <w:t>(</w:t>
+      </w:r>
+      <w:proofErr w:type="gramEnd"/>
+      <w:r>
+        <w:rPr>
+          <w:rFonts w:ascii="Consolas" w:eastAsia="Times New Roman" w:hAnsi="Consolas" w:cs="Times New Roman"/>
+          <w:color w:val="795E26"/>
+          <w:sz w:val="20"/>
+          <w:szCs w:val="20"/>
+          <w:lang w:eastAsia="en-IN"/>
+        </w:rPr>
+        <w:t>min</w:t>
+      </w:r>
+      <w:r>
+        <w:rPr>
+          <w:rFonts w:ascii="Consolas" w:eastAsia="Times New Roman" w:hAnsi="Consolas" w:cs="Times New Roman"/>
+          <w:color w:val="000000"/>
+          <w:sz w:val="20"/>
+          <w:szCs w:val="20"/>
+          <w:lang w:eastAsia="en-IN"/>
+        </w:rPr>
+        <w:t xml:space="preserve">(len1, len2), </w:t>
+      </w:r>
+      <w:r>
+        <w:rPr>
+          <w:rFonts w:ascii="Consolas" w:eastAsia="Times New Roman" w:hAnsi="Consolas" w:cs="Times New Roman"/>
+          <w:color w:val="098658"/>
+          <w:sz w:val="20"/>
+          <w:szCs w:val="20"/>
+          <w:lang w:eastAsia="en-IN"/>
+        </w:rPr>
+        <w:t>0</w:t>
+      </w:r>
+      <w:r>
+        <w:rPr>
+          <w:rFonts w:ascii="Consolas" w:eastAsia="Times New Roman" w:hAnsi="Consolas" w:cs="Times New Roman"/>
+          <w:color w:val="000000"/>
+          <w:sz w:val="20"/>
+          <w:szCs w:val="20"/>
+          <w:lang w:eastAsia="en-IN"/>
+        </w:rPr>
+        <w:t>, -</w:t>
+      </w:r>
+      <w:r>
+        <w:rPr>
+          <w:rFonts w:ascii="Consolas" w:eastAsia="Times New Roman" w:hAnsi="Consolas" w:cs="Times New Roman"/>
+          <w:color w:val="098658"/>
+          <w:sz w:val="20"/>
+          <w:szCs w:val="20"/>
+          <w:lang w:eastAsia="en-IN"/>
+        </w:rPr>
+        <w:t>1</w:t>
+      </w:r>
+      <w:r>
+        <w:rPr>
+          <w:rFonts w:ascii="Consolas" w:eastAsia="Times New Roman" w:hAnsi="Consolas" w:cs="Times New Roman"/>
+          <w:color w:val="000000"/>
+          <w:sz w:val="20"/>
+          <w:szCs w:val="20"/>
+          <w:lang w:eastAsia="en-IN"/>
+        </w:rPr>
+        <w:t>):</w:t>
+      </w:r>
+    </w:p>
+    <w:p>
+      <w:pPr>
+        <w:pStyle w:val="ListParagraph"/>
+        <w:numPr>
+          <w:ilvl w:val="0"/>
+          <w:numId w:val="8"/>
+        </w:numPr>
+        <w:shd w:val="clear" w:color="auto" w:fill="FFFFFF"/>
+        <w:spacing w:after="0" w:line="270" w:lineRule="atLeast"/>
+        <w:rPr>
+          <w:rFonts w:ascii="Consolas" w:eastAsia="Times New Roman" w:hAnsi="Consolas" w:cs="Times New Roman"/>
+          <w:color w:val="000000"/>
+          <w:sz w:val="20"/>
+          <w:szCs w:val="20"/>
+          <w:lang w:eastAsia="en-IN"/>
+        </w:rPr>
+      </w:pPr>
+      <w:r>
+        <w:rPr>
+          <w:rFonts w:ascii="Consolas" w:eastAsia="Times New Roman" w:hAnsi="Consolas" w:cs="Times New Roman"/>
+          <w:color w:val="000000"/>
+          <w:sz w:val="20"/>
+          <w:szCs w:val="20"/>
+          <w:lang w:eastAsia="en-IN"/>
+        </w:rPr>
+        <w:t xml:space="preserve">            </w:t>
+      </w:r>
+      <w:r>
+        <w:rPr>
+          <w:rFonts w:ascii="Consolas" w:eastAsia="Times New Roman" w:hAnsi="Consolas" w:cs="Times New Roman"/>
+          <w:color w:val="AF00DB"/>
+          <w:sz w:val="20"/>
+          <w:szCs w:val="20"/>
+          <w:lang w:eastAsia="en-IN"/>
+        </w:rPr>
+        <w:t>if</w:t>
+      </w:r>
+      <w:r>
+        <w:rPr>
+          <w:rFonts w:ascii="Consolas" w:eastAsia="Times New Roman" w:hAnsi="Consolas" w:cs="Times New Roman"/>
+          <w:color w:val="000000"/>
+          <w:sz w:val="20"/>
+          <w:szCs w:val="20"/>
+          <w:lang w:eastAsia="en-IN"/>
+        </w:rPr>
+        <w:t xml:space="preserve"> valid(</w:t>
+      </w:r>
+      <w:proofErr w:type="spellStart"/>
+      <w:r>
+        <w:rPr>
+          <w:rFonts w:ascii="Consolas" w:eastAsia="Times New Roman" w:hAnsi="Consolas" w:cs="Times New Roman"/>
+          <w:color w:val="000000"/>
+          <w:sz w:val="20"/>
+          <w:szCs w:val="20"/>
+          <w:lang w:eastAsia="en-IN"/>
+        </w:rPr>
+        <w:t>i</w:t>
+      </w:r>
+      <w:proofErr w:type="spellEnd"/>
+      <w:r>
+        <w:rPr>
+          <w:rFonts w:ascii="Consolas" w:eastAsia="Times New Roman" w:hAnsi="Consolas" w:cs="Times New Roman"/>
+          <w:color w:val="000000"/>
+          <w:sz w:val="20"/>
+          <w:szCs w:val="20"/>
+          <w:lang w:eastAsia="en-IN"/>
+        </w:rPr>
+        <w:t>):</w:t>
+      </w:r>
+    </w:p>
+    <w:p>
+      <w:pPr>
+        <w:pStyle w:val="ListParagraph"/>
+        <w:numPr>
+          <w:ilvl w:val="0"/>
+          <w:numId w:val="8"/>
+        </w:numPr>
+        <w:shd w:val="clear" w:color="auto" w:fill="FFFFFF"/>
+        <w:spacing w:after="0" w:line="270" w:lineRule="atLeast"/>
+        <w:rPr>
+          <w:rFonts w:ascii="Consolas" w:eastAsia="Times New Roman" w:hAnsi="Consolas" w:cs="Times New Roman"/>
+          <w:color w:val="000000"/>
+          <w:sz w:val="20"/>
+          <w:szCs w:val="20"/>
+          <w:lang w:eastAsia="en-IN"/>
+        </w:rPr>
+      </w:pPr>
+      <w:r>
+        <w:rPr>
+          <w:rFonts w:ascii="Consolas" w:eastAsia="Times New Roman" w:hAnsi="Consolas" w:cs="Times New Roman"/>
+          <w:color w:val="000000"/>
+          <w:sz w:val="20"/>
+          <w:szCs w:val="20"/>
+          <w:lang w:eastAsia="en-IN"/>
+        </w:rPr>
+        <w:t xml:space="preserve">                </w:t>
+      </w:r>
+      <w:r>
+        <w:rPr>
+          <w:rFonts w:ascii="Consolas" w:eastAsia="Times New Roman" w:hAnsi="Consolas" w:cs="Times New Roman"/>
+          <w:color w:val="AF00DB"/>
+          <w:sz w:val="20"/>
+          <w:szCs w:val="20"/>
+          <w:lang w:eastAsia="en-IN"/>
+        </w:rPr>
+        <w:t>return</w:t>
+      </w:r>
+      <w:r>
+        <w:rPr>
+          <w:rFonts w:ascii="Consolas" w:eastAsia="Times New Roman" w:hAnsi="Consolas" w:cs="Times New Roman"/>
+          <w:color w:val="000000"/>
+          <w:sz w:val="20"/>
+          <w:szCs w:val="20"/>
+          <w:lang w:eastAsia="en-IN"/>
+        </w:rPr>
+        <w:t xml:space="preserve"> str1</w:t>
+      </w:r>
+      <w:proofErr w:type="gramStart"/>
+      <w:r>
+        <w:rPr>
+          <w:rFonts w:ascii="Consolas" w:eastAsia="Times New Roman" w:hAnsi="Consolas" w:cs="Times New Roman"/>
+          <w:color w:val="000000"/>
+          <w:sz w:val="20"/>
+          <w:szCs w:val="20"/>
+          <w:lang w:eastAsia="en-IN"/>
+        </w:rPr>
+        <w:t>[:</w:t>
+      </w:r>
+      <w:proofErr w:type="spellStart"/>
+      <w:r>
+        <w:rPr>
+          <w:rFonts w:ascii="Consolas" w:eastAsia="Times New Roman" w:hAnsi="Consolas" w:cs="Times New Roman"/>
+          <w:color w:val="000000"/>
+          <w:sz w:val="20"/>
+          <w:szCs w:val="20"/>
+          <w:lang w:eastAsia="en-IN"/>
+        </w:rPr>
+        <w:t>i</w:t>
+      </w:r>
+      <w:proofErr w:type="spellEnd"/>
+      <w:proofErr w:type="gramEnd"/>
+      <w:r>
+        <w:rPr>
+          <w:rFonts w:ascii="Consolas" w:eastAsia="Times New Roman" w:hAnsi="Consolas" w:cs="Times New Roman"/>
+          <w:color w:val="000000"/>
+          <w:sz w:val="20"/>
+          <w:szCs w:val="20"/>
+          <w:lang w:eastAsia="en-IN"/>
+        </w:rPr>
+        <w:t>]</w:t>
+      </w:r>
+    </w:p>
+    <w:p>
+      <w:pPr>
+        <w:pStyle w:val="ListParagraph"/>
+        <w:numPr>
+          <w:ilvl w:val="0"/>
+          <w:numId w:val="8"/>
+        </w:numPr>
+        <w:shd w:val="clear" w:color="auto" w:fill="FFFFFF"/>
+        <w:spacing w:after="0" w:line="270" w:lineRule="atLeast"/>
+        <w:rPr>
+          <w:rFonts w:ascii="Consolas" w:eastAsia="Times New Roman" w:hAnsi="Consolas" w:cs="Times New Roman"/>
+          <w:color w:val="000000"/>
+          <w:sz w:val="20"/>
+          <w:szCs w:val="20"/>
+          <w:lang w:eastAsia="en-IN"/>
+        </w:rPr>
+      </w:pPr>
+      <w:r>
+        <w:rPr>
+          <w:rFonts w:ascii="Consolas" w:eastAsia="Times New Roman" w:hAnsi="Consolas" w:cs="Times New Roman"/>
+          <w:color w:val="000000"/>
+          <w:sz w:val="20"/>
+          <w:szCs w:val="20"/>
+          <w:lang w:eastAsia="en-IN"/>
+        </w:rPr>
+        <w:t xml:space="preserve">        </w:t>
+      </w:r>
+      <w:r>
+        <w:rPr>
+          <w:rFonts w:ascii="Consolas" w:eastAsia="Times New Roman" w:hAnsi="Consolas" w:cs="Times New Roman"/>
+          <w:color w:val="AF00DB"/>
+          <w:sz w:val="20"/>
+          <w:szCs w:val="20"/>
+          <w:lang w:eastAsia="en-IN"/>
+        </w:rPr>
+        <w:t>return</w:t>
+      </w:r>
+      <w:r>
+        <w:rPr>
+          <w:rFonts w:ascii="Consolas" w:eastAsia="Times New Roman" w:hAnsi="Consolas" w:cs="Times New Roman"/>
+          <w:color w:val="000000"/>
+          <w:sz w:val="20"/>
+          <w:szCs w:val="20"/>
+          <w:lang w:eastAsia="en-IN"/>
+        </w:rPr>
+        <w:t xml:space="preserve"> </w:t>
+      </w:r>
+      <w:r>
+        <w:rPr>
+          <w:rFonts w:ascii="Consolas" w:eastAsia="Times New Roman" w:hAnsi="Consolas" w:cs="Times New Roman"/>
+          <w:color w:val="A31515"/>
+          <w:sz w:val="20"/>
+          <w:szCs w:val="20"/>
+          <w:lang w:eastAsia="en-IN"/>
+        </w:rPr>
+        <w:t>""</w:t>
+      </w:r>
+    </w:p>
+    <w:p/>
     <w:p>
       <w:bookmarkStart w:id="0" w:name="_GoBack"/>
       <w:bookmarkEnd w:id="0"/>
     </w:p>
+    <w:p/>
+    <w:p/>
     <w:sectPr>
       <w:pgSz w:w="11906" w:h="16838"/>
       <w:pgMar w:top="1440" w:right="1440" w:bottom="1440" w:left="1440" w:header="708" w:footer="708" w:gutter="0"/>

</xml_diff>

<commit_message>
24 python challenges added
</commit_message>
<xml_diff>
--- a/Python coding Challenges/Python HackerRank.docx
+++ b/Python coding Challenges/Python HackerRank.docx
@@ -10730,9 +10730,1365 @@
         </w:rPr>
       </w:pPr>
     </w:p>
-    <w:p>
+    <w:p/>
+    <w:p/>
+    <w:p>
+      <w:proofErr w:type="gramStart"/>
+      <w:r>
+        <w:t>Que :</w:t>
+      </w:r>
+      <w:proofErr w:type="gramEnd"/>
+      <w:r>
+        <w:t xml:space="preserve"> </w:t>
+      </w:r>
+      <w:r>
+        <w:t>345. Reverse Vowels of a String</w:t>
+      </w:r>
+    </w:p>
+    <w:p>
+      <w:r>
+        <w:t>Given a string s, reverse only all the vowe</w:t>
+      </w:r>
+      <w:r>
+        <w:t>ls in the string and return it.</w:t>
+      </w:r>
+    </w:p>
+    <w:p>
+      <w:r>
+        <w:t>The vowels are 'a', 'e', '</w:t>
+      </w:r>
+      <w:proofErr w:type="spellStart"/>
+      <w:r>
+        <w:t>i</w:t>
+      </w:r>
+      <w:proofErr w:type="spellEnd"/>
+      <w:r>
+        <w:t>', 'o', and 'u', and they can appear in both lower and upper cases, more than once.</w:t>
+      </w:r>
+    </w:p>
+    <w:p>
+      <w:pPr>
+        <w:pStyle w:val="ListParagraph"/>
+        <w:numPr>
+          <w:ilvl w:val="0"/>
+          <w:numId w:val="8"/>
+        </w:numPr>
+        <w:shd w:val="clear" w:color="auto" w:fill="FFFFFF"/>
+        <w:spacing w:after="0" w:line="270" w:lineRule="atLeast"/>
+        <w:rPr>
+          <w:rFonts w:ascii="Consolas" w:eastAsia="Times New Roman" w:hAnsi="Consolas" w:cs="Times New Roman"/>
+          <w:color w:val="000000"/>
+          <w:sz w:val="20"/>
+          <w:szCs w:val="20"/>
+          <w:lang w:eastAsia="en-IN"/>
+        </w:rPr>
+      </w:pPr>
+      <w:r>
+        <w:rPr>
+          <w:rFonts w:ascii="Consolas" w:eastAsia="Times New Roman" w:hAnsi="Consolas" w:cs="Times New Roman"/>
+          <w:color w:val="0000FF"/>
+          <w:sz w:val="20"/>
+          <w:szCs w:val="20"/>
+          <w:lang w:eastAsia="en-IN"/>
+        </w:rPr>
+        <w:t>class</w:t>
+      </w:r>
+      <w:r>
+        <w:rPr>
+          <w:rFonts w:ascii="Consolas" w:eastAsia="Times New Roman" w:hAnsi="Consolas" w:cs="Times New Roman"/>
+          <w:color w:val="000000"/>
+          <w:sz w:val="20"/>
+          <w:szCs w:val="20"/>
+          <w:lang w:eastAsia="en-IN"/>
+        </w:rPr>
+        <w:t xml:space="preserve"> </w:t>
+      </w:r>
+      <w:r>
+        <w:rPr>
+          <w:rFonts w:ascii="Consolas" w:eastAsia="Times New Roman" w:hAnsi="Consolas" w:cs="Times New Roman"/>
+          <w:color w:val="267F99"/>
+          <w:sz w:val="20"/>
+          <w:szCs w:val="20"/>
+          <w:lang w:eastAsia="en-IN"/>
+        </w:rPr>
+        <w:t>Solution</w:t>
+      </w:r>
+      <w:r>
+        <w:rPr>
+          <w:rFonts w:ascii="Consolas" w:eastAsia="Times New Roman" w:hAnsi="Consolas" w:cs="Times New Roman"/>
+          <w:color w:val="000000"/>
+          <w:sz w:val="20"/>
+          <w:szCs w:val="20"/>
+          <w:lang w:eastAsia="en-IN"/>
+        </w:rPr>
+        <w:t>:</w:t>
+      </w:r>
+    </w:p>
+    <w:p>
+      <w:pPr>
+        <w:pStyle w:val="ListParagraph"/>
+        <w:numPr>
+          <w:ilvl w:val="0"/>
+          <w:numId w:val="8"/>
+        </w:numPr>
+        <w:shd w:val="clear" w:color="auto" w:fill="FFFFFF"/>
+        <w:spacing w:after="0" w:line="270" w:lineRule="atLeast"/>
+        <w:rPr>
+          <w:rFonts w:ascii="Consolas" w:eastAsia="Times New Roman" w:hAnsi="Consolas" w:cs="Times New Roman"/>
+          <w:color w:val="000000"/>
+          <w:sz w:val="20"/>
+          <w:szCs w:val="20"/>
+          <w:lang w:eastAsia="en-IN"/>
+        </w:rPr>
+      </w:pPr>
+      <w:r>
+        <w:rPr>
+          <w:rFonts w:ascii="Consolas" w:eastAsia="Times New Roman" w:hAnsi="Consolas" w:cs="Times New Roman"/>
+          <w:color w:val="000000"/>
+          <w:sz w:val="20"/>
+          <w:szCs w:val="20"/>
+          <w:lang w:eastAsia="en-IN"/>
+        </w:rPr>
+        <w:t xml:space="preserve">    </w:t>
+      </w:r>
+      <w:proofErr w:type="spellStart"/>
+      <w:r>
+        <w:rPr>
+          <w:rFonts w:ascii="Consolas" w:eastAsia="Times New Roman" w:hAnsi="Consolas" w:cs="Times New Roman"/>
+          <w:color w:val="0000FF"/>
+          <w:sz w:val="20"/>
+          <w:szCs w:val="20"/>
+          <w:lang w:eastAsia="en-IN"/>
+        </w:rPr>
+        <w:t>def</w:t>
+      </w:r>
+      <w:proofErr w:type="spellEnd"/>
+      <w:r>
+        <w:rPr>
+          <w:rFonts w:ascii="Consolas" w:eastAsia="Times New Roman" w:hAnsi="Consolas" w:cs="Times New Roman"/>
+          <w:color w:val="000000"/>
+          <w:sz w:val="20"/>
+          <w:szCs w:val="20"/>
+          <w:lang w:eastAsia="en-IN"/>
+        </w:rPr>
+        <w:t xml:space="preserve"> </w:t>
+      </w:r>
+      <w:proofErr w:type="spellStart"/>
+      <w:proofErr w:type="gramStart"/>
+      <w:r>
+        <w:rPr>
+          <w:rFonts w:ascii="Consolas" w:eastAsia="Times New Roman" w:hAnsi="Consolas" w:cs="Times New Roman"/>
+          <w:color w:val="795E26"/>
+          <w:sz w:val="20"/>
+          <w:szCs w:val="20"/>
+          <w:lang w:eastAsia="en-IN"/>
+        </w:rPr>
+        <w:t>reverseVowels</w:t>
+      </w:r>
+      <w:proofErr w:type="spellEnd"/>
+      <w:r>
+        <w:rPr>
+          <w:rFonts w:ascii="Consolas" w:eastAsia="Times New Roman" w:hAnsi="Consolas" w:cs="Times New Roman"/>
+          <w:color w:val="000000"/>
+          <w:sz w:val="20"/>
+          <w:szCs w:val="20"/>
+          <w:lang w:eastAsia="en-IN"/>
+        </w:rPr>
+        <w:t>(</w:t>
+      </w:r>
+      <w:proofErr w:type="gramEnd"/>
+      <w:r>
+        <w:rPr>
+          <w:rFonts w:ascii="Consolas" w:eastAsia="Times New Roman" w:hAnsi="Consolas" w:cs="Times New Roman"/>
+          <w:color w:val="001080"/>
+          <w:sz w:val="20"/>
+          <w:szCs w:val="20"/>
+          <w:lang w:eastAsia="en-IN"/>
+        </w:rPr>
+        <w:t>self</w:t>
+      </w:r>
+      <w:r>
+        <w:rPr>
+          <w:rFonts w:ascii="Consolas" w:eastAsia="Times New Roman" w:hAnsi="Consolas" w:cs="Times New Roman"/>
+          <w:color w:val="000000"/>
+          <w:sz w:val="20"/>
+          <w:szCs w:val="20"/>
+          <w:lang w:eastAsia="en-IN"/>
+        </w:rPr>
+        <w:t xml:space="preserve">, </w:t>
+      </w:r>
+      <w:r>
+        <w:rPr>
+          <w:rFonts w:ascii="Consolas" w:eastAsia="Times New Roman" w:hAnsi="Consolas" w:cs="Times New Roman"/>
+          <w:color w:val="001080"/>
+          <w:sz w:val="20"/>
+          <w:szCs w:val="20"/>
+          <w:lang w:eastAsia="en-IN"/>
+        </w:rPr>
+        <w:t>s</w:t>
+      </w:r>
+      <w:r>
+        <w:rPr>
+          <w:rFonts w:ascii="Consolas" w:eastAsia="Times New Roman" w:hAnsi="Consolas" w:cs="Times New Roman"/>
+          <w:color w:val="000000"/>
+          <w:sz w:val="20"/>
+          <w:szCs w:val="20"/>
+          <w:lang w:eastAsia="en-IN"/>
+        </w:rPr>
+        <w:t xml:space="preserve">: </w:t>
+      </w:r>
+      <w:proofErr w:type="spellStart"/>
+      <w:r>
+        <w:rPr>
+          <w:rFonts w:ascii="Consolas" w:eastAsia="Times New Roman" w:hAnsi="Consolas" w:cs="Times New Roman"/>
+          <w:color w:val="267F99"/>
+          <w:sz w:val="20"/>
+          <w:szCs w:val="20"/>
+          <w:lang w:eastAsia="en-IN"/>
+        </w:rPr>
+        <w:t>str</w:t>
+      </w:r>
+      <w:proofErr w:type="spellEnd"/>
+      <w:r>
+        <w:rPr>
+          <w:rFonts w:ascii="Consolas" w:eastAsia="Times New Roman" w:hAnsi="Consolas" w:cs="Times New Roman"/>
+          <w:color w:val="000000"/>
+          <w:sz w:val="20"/>
+          <w:szCs w:val="20"/>
+          <w:lang w:eastAsia="en-IN"/>
+        </w:rPr>
+        <w:t xml:space="preserve">) -&gt; </w:t>
+      </w:r>
+      <w:proofErr w:type="spellStart"/>
+      <w:r>
+        <w:rPr>
+          <w:rFonts w:ascii="Consolas" w:eastAsia="Times New Roman" w:hAnsi="Consolas" w:cs="Times New Roman"/>
+          <w:color w:val="267F99"/>
+          <w:sz w:val="20"/>
+          <w:szCs w:val="20"/>
+          <w:lang w:eastAsia="en-IN"/>
+        </w:rPr>
+        <w:t>str</w:t>
+      </w:r>
+      <w:proofErr w:type="spellEnd"/>
+      <w:r>
+        <w:rPr>
+          <w:rFonts w:ascii="Consolas" w:eastAsia="Times New Roman" w:hAnsi="Consolas" w:cs="Times New Roman"/>
+          <w:color w:val="000000"/>
+          <w:sz w:val="20"/>
+          <w:szCs w:val="20"/>
+          <w:lang w:eastAsia="en-IN"/>
+        </w:rPr>
+        <w:t>:</w:t>
+      </w:r>
+    </w:p>
+    <w:p>
+      <w:pPr>
+        <w:pStyle w:val="ListParagraph"/>
+        <w:numPr>
+          <w:ilvl w:val="0"/>
+          <w:numId w:val="8"/>
+        </w:numPr>
+        <w:shd w:val="clear" w:color="auto" w:fill="FFFFFF"/>
+        <w:spacing w:after="0" w:line="270" w:lineRule="atLeast"/>
+        <w:rPr>
+          <w:rFonts w:ascii="Consolas" w:eastAsia="Times New Roman" w:hAnsi="Consolas" w:cs="Times New Roman"/>
+          <w:color w:val="000000"/>
+          <w:sz w:val="20"/>
+          <w:szCs w:val="20"/>
+          <w:lang w:eastAsia="en-IN"/>
+        </w:rPr>
+      </w:pPr>
+      <w:r>
+        <w:rPr>
+          <w:rFonts w:ascii="Consolas" w:eastAsia="Times New Roman" w:hAnsi="Consolas" w:cs="Times New Roman"/>
+          <w:color w:val="000000"/>
+          <w:sz w:val="20"/>
+          <w:szCs w:val="20"/>
+          <w:lang w:eastAsia="en-IN"/>
+        </w:rPr>
+        <w:t xml:space="preserve">        </w:t>
+      </w:r>
+      <w:proofErr w:type="spellStart"/>
+      <w:r>
+        <w:rPr>
+          <w:rFonts w:ascii="Consolas" w:eastAsia="Times New Roman" w:hAnsi="Consolas" w:cs="Times New Roman"/>
+          <w:color w:val="000000"/>
+          <w:sz w:val="20"/>
+          <w:szCs w:val="20"/>
+          <w:lang w:eastAsia="en-IN"/>
+        </w:rPr>
+        <w:t>rstr</w:t>
+      </w:r>
+      <w:proofErr w:type="spellEnd"/>
+      <w:r>
+        <w:rPr>
+          <w:rFonts w:ascii="Consolas" w:eastAsia="Times New Roman" w:hAnsi="Consolas" w:cs="Times New Roman"/>
+          <w:color w:val="000000"/>
+          <w:sz w:val="20"/>
+          <w:szCs w:val="20"/>
+          <w:lang w:eastAsia="en-IN"/>
+        </w:rPr>
+        <w:t xml:space="preserve"> = </w:t>
+      </w:r>
+      <w:r>
+        <w:rPr>
+          <w:rFonts w:ascii="Consolas" w:eastAsia="Times New Roman" w:hAnsi="Consolas" w:cs="Times New Roman"/>
+          <w:color w:val="A31515"/>
+          <w:sz w:val="20"/>
+          <w:szCs w:val="20"/>
+          <w:lang w:eastAsia="en-IN"/>
+        </w:rPr>
+        <w:t>""</w:t>
+      </w:r>
+    </w:p>
+    <w:p>
+      <w:pPr>
+        <w:pStyle w:val="ListParagraph"/>
+        <w:numPr>
+          <w:ilvl w:val="0"/>
+          <w:numId w:val="8"/>
+        </w:numPr>
+        <w:shd w:val="clear" w:color="auto" w:fill="FFFFFF"/>
+        <w:spacing w:after="0" w:line="270" w:lineRule="atLeast"/>
+        <w:rPr>
+          <w:rFonts w:ascii="Consolas" w:eastAsia="Times New Roman" w:hAnsi="Consolas" w:cs="Times New Roman"/>
+          <w:color w:val="000000"/>
+          <w:sz w:val="20"/>
+          <w:szCs w:val="20"/>
+          <w:lang w:eastAsia="en-IN"/>
+        </w:rPr>
+      </w:pPr>
+      <w:r>
+        <w:rPr>
+          <w:rFonts w:ascii="Consolas" w:eastAsia="Times New Roman" w:hAnsi="Consolas" w:cs="Times New Roman"/>
+          <w:color w:val="000000"/>
+          <w:sz w:val="20"/>
+          <w:szCs w:val="20"/>
+          <w:lang w:eastAsia="en-IN"/>
+        </w:rPr>
+        <w:t xml:space="preserve">        vowel = </w:t>
+      </w:r>
+      <w:r>
+        <w:rPr>
+          <w:rFonts w:ascii="Consolas" w:eastAsia="Times New Roman" w:hAnsi="Consolas" w:cs="Times New Roman"/>
+          <w:color w:val="A31515"/>
+          <w:sz w:val="20"/>
+          <w:szCs w:val="20"/>
+          <w:lang w:eastAsia="en-IN"/>
+        </w:rPr>
+        <w:t>""</w:t>
+      </w:r>
+    </w:p>
+    <w:p>
+      <w:pPr>
+        <w:pStyle w:val="ListParagraph"/>
+        <w:numPr>
+          <w:ilvl w:val="0"/>
+          <w:numId w:val="8"/>
+        </w:numPr>
+        <w:shd w:val="clear" w:color="auto" w:fill="FFFFFF"/>
+        <w:spacing w:after="0" w:line="270" w:lineRule="atLeast"/>
+        <w:rPr>
+          <w:rFonts w:ascii="Consolas" w:eastAsia="Times New Roman" w:hAnsi="Consolas" w:cs="Times New Roman"/>
+          <w:color w:val="000000"/>
+          <w:sz w:val="20"/>
+          <w:szCs w:val="20"/>
+          <w:lang w:eastAsia="en-IN"/>
+        </w:rPr>
+      </w:pPr>
+      <w:r>
+        <w:rPr>
+          <w:rFonts w:ascii="Consolas" w:eastAsia="Times New Roman" w:hAnsi="Consolas" w:cs="Times New Roman"/>
+          <w:color w:val="000000"/>
+          <w:sz w:val="20"/>
+          <w:szCs w:val="20"/>
+          <w:lang w:eastAsia="en-IN"/>
+        </w:rPr>
+        <w:t xml:space="preserve">        </w:t>
+      </w:r>
+      <w:r>
+        <w:rPr>
+          <w:rFonts w:ascii="Consolas" w:eastAsia="Times New Roman" w:hAnsi="Consolas" w:cs="Times New Roman"/>
+          <w:color w:val="AF00DB"/>
+          <w:sz w:val="20"/>
+          <w:szCs w:val="20"/>
+          <w:lang w:eastAsia="en-IN"/>
+        </w:rPr>
+        <w:t>for</w:t>
+      </w:r>
+      <w:r>
+        <w:rPr>
+          <w:rFonts w:ascii="Consolas" w:eastAsia="Times New Roman" w:hAnsi="Consolas" w:cs="Times New Roman"/>
+          <w:color w:val="000000"/>
+          <w:sz w:val="20"/>
+          <w:szCs w:val="20"/>
+          <w:lang w:eastAsia="en-IN"/>
+        </w:rPr>
+        <w:t xml:space="preserve"> </w:t>
+      </w:r>
+      <w:proofErr w:type="spellStart"/>
+      <w:r>
+        <w:rPr>
+          <w:rFonts w:ascii="Consolas" w:eastAsia="Times New Roman" w:hAnsi="Consolas" w:cs="Times New Roman"/>
+          <w:color w:val="000000"/>
+          <w:sz w:val="20"/>
+          <w:szCs w:val="20"/>
+          <w:lang w:eastAsia="en-IN"/>
+        </w:rPr>
+        <w:t>i</w:t>
+      </w:r>
+      <w:proofErr w:type="spellEnd"/>
+      <w:r>
+        <w:rPr>
+          <w:rFonts w:ascii="Consolas" w:eastAsia="Times New Roman" w:hAnsi="Consolas" w:cs="Times New Roman"/>
+          <w:color w:val="000000"/>
+          <w:sz w:val="20"/>
+          <w:szCs w:val="20"/>
+          <w:lang w:eastAsia="en-IN"/>
+        </w:rPr>
+        <w:t xml:space="preserve"> </w:t>
+      </w:r>
+      <w:r>
+        <w:rPr>
+          <w:rFonts w:ascii="Consolas" w:eastAsia="Times New Roman" w:hAnsi="Consolas" w:cs="Times New Roman"/>
+          <w:color w:val="0000FF"/>
+          <w:sz w:val="20"/>
+          <w:szCs w:val="20"/>
+          <w:lang w:eastAsia="en-IN"/>
+        </w:rPr>
+        <w:t>in</w:t>
+      </w:r>
+      <w:r>
+        <w:rPr>
+          <w:rFonts w:ascii="Consolas" w:eastAsia="Times New Roman" w:hAnsi="Consolas" w:cs="Times New Roman"/>
+          <w:color w:val="000000"/>
+          <w:sz w:val="20"/>
+          <w:szCs w:val="20"/>
+          <w:lang w:eastAsia="en-IN"/>
+        </w:rPr>
+        <w:t xml:space="preserve"> </w:t>
+      </w:r>
+      <w:r>
+        <w:rPr>
+          <w:rFonts w:ascii="Consolas" w:eastAsia="Times New Roman" w:hAnsi="Consolas" w:cs="Times New Roman"/>
+          <w:color w:val="795E26"/>
+          <w:sz w:val="20"/>
+          <w:szCs w:val="20"/>
+          <w:lang w:eastAsia="en-IN"/>
+        </w:rPr>
+        <w:t>range</w:t>
+      </w:r>
+      <w:r>
+        <w:rPr>
+          <w:rFonts w:ascii="Consolas" w:eastAsia="Times New Roman" w:hAnsi="Consolas" w:cs="Times New Roman"/>
+          <w:color w:val="000000"/>
+          <w:sz w:val="20"/>
+          <w:szCs w:val="20"/>
+          <w:lang w:eastAsia="en-IN"/>
+        </w:rPr>
+        <w:t>(</w:t>
+      </w:r>
+      <w:proofErr w:type="spellStart"/>
+      <w:r>
+        <w:rPr>
+          <w:rFonts w:ascii="Consolas" w:eastAsia="Times New Roman" w:hAnsi="Consolas" w:cs="Times New Roman"/>
+          <w:color w:val="795E26"/>
+          <w:sz w:val="20"/>
+          <w:szCs w:val="20"/>
+          <w:lang w:eastAsia="en-IN"/>
+        </w:rPr>
+        <w:t>len</w:t>
+      </w:r>
+      <w:proofErr w:type="spellEnd"/>
+      <w:r>
+        <w:rPr>
+          <w:rFonts w:ascii="Consolas" w:eastAsia="Times New Roman" w:hAnsi="Consolas" w:cs="Times New Roman"/>
+          <w:color w:val="000000"/>
+          <w:sz w:val="20"/>
+          <w:szCs w:val="20"/>
+          <w:lang w:eastAsia="en-IN"/>
+        </w:rPr>
+        <w:t>(s)):</w:t>
+      </w:r>
+    </w:p>
+    <w:p>
+      <w:pPr>
+        <w:pStyle w:val="ListParagraph"/>
+        <w:numPr>
+          <w:ilvl w:val="0"/>
+          <w:numId w:val="8"/>
+        </w:numPr>
+        <w:shd w:val="clear" w:color="auto" w:fill="FFFFFF"/>
+        <w:spacing w:after="0" w:line="270" w:lineRule="atLeast"/>
+        <w:rPr>
+          <w:rFonts w:ascii="Consolas" w:eastAsia="Times New Roman" w:hAnsi="Consolas" w:cs="Times New Roman"/>
+          <w:color w:val="000000"/>
+          <w:sz w:val="20"/>
+          <w:szCs w:val="20"/>
+          <w:lang w:eastAsia="en-IN"/>
+        </w:rPr>
+      </w:pPr>
+      <w:r>
+        <w:rPr>
+          <w:rFonts w:ascii="Consolas" w:eastAsia="Times New Roman" w:hAnsi="Consolas" w:cs="Times New Roman"/>
+          <w:color w:val="000000"/>
+          <w:sz w:val="20"/>
+          <w:szCs w:val="20"/>
+          <w:lang w:eastAsia="en-IN"/>
+        </w:rPr>
+        <w:t xml:space="preserve">            </w:t>
+      </w:r>
+      <w:r>
+        <w:rPr>
+          <w:rFonts w:ascii="Consolas" w:eastAsia="Times New Roman" w:hAnsi="Consolas" w:cs="Times New Roman"/>
+          <w:color w:val="AF00DB"/>
+          <w:sz w:val="20"/>
+          <w:szCs w:val="20"/>
+          <w:lang w:eastAsia="en-IN"/>
+        </w:rPr>
+        <w:t>if</w:t>
+      </w:r>
+      <w:r>
+        <w:rPr>
+          <w:rFonts w:ascii="Consolas" w:eastAsia="Times New Roman" w:hAnsi="Consolas" w:cs="Times New Roman"/>
+          <w:color w:val="000000"/>
+          <w:sz w:val="20"/>
+          <w:szCs w:val="20"/>
+          <w:lang w:eastAsia="en-IN"/>
+        </w:rPr>
+        <w:t xml:space="preserve"> (s[</w:t>
+      </w:r>
+      <w:proofErr w:type="spellStart"/>
+      <w:r>
+        <w:rPr>
+          <w:rFonts w:ascii="Consolas" w:eastAsia="Times New Roman" w:hAnsi="Consolas" w:cs="Times New Roman"/>
+          <w:color w:val="000000"/>
+          <w:sz w:val="20"/>
+          <w:szCs w:val="20"/>
+          <w:lang w:eastAsia="en-IN"/>
+        </w:rPr>
+        <w:t>i</w:t>
+      </w:r>
+      <w:proofErr w:type="spellEnd"/>
+      <w:r>
+        <w:rPr>
+          <w:rFonts w:ascii="Consolas" w:eastAsia="Times New Roman" w:hAnsi="Consolas" w:cs="Times New Roman"/>
+          <w:color w:val="000000"/>
+          <w:sz w:val="20"/>
+          <w:szCs w:val="20"/>
+          <w:lang w:eastAsia="en-IN"/>
+        </w:rPr>
+        <w:t xml:space="preserve">] </w:t>
+      </w:r>
+      <w:r>
+        <w:rPr>
+          <w:rFonts w:ascii="Consolas" w:eastAsia="Times New Roman" w:hAnsi="Consolas" w:cs="Times New Roman"/>
+          <w:color w:val="0000FF"/>
+          <w:sz w:val="20"/>
+          <w:szCs w:val="20"/>
+          <w:lang w:eastAsia="en-IN"/>
+        </w:rPr>
+        <w:t>in</w:t>
+      </w:r>
+      <w:r>
+        <w:rPr>
+          <w:rFonts w:ascii="Consolas" w:eastAsia="Times New Roman" w:hAnsi="Consolas" w:cs="Times New Roman"/>
+          <w:color w:val="000000"/>
+          <w:sz w:val="20"/>
+          <w:szCs w:val="20"/>
+          <w:lang w:eastAsia="en-IN"/>
+        </w:rPr>
+        <w:t xml:space="preserve"> </w:t>
+      </w:r>
+      <w:r>
+        <w:rPr>
+          <w:rFonts w:ascii="Consolas" w:eastAsia="Times New Roman" w:hAnsi="Consolas" w:cs="Times New Roman"/>
+          <w:color w:val="A31515"/>
+          <w:sz w:val="20"/>
+          <w:szCs w:val="20"/>
+          <w:lang w:eastAsia="en-IN"/>
+        </w:rPr>
+        <w:t>"</w:t>
+      </w:r>
+      <w:proofErr w:type="spellStart"/>
+      <w:r>
+        <w:rPr>
+          <w:rFonts w:ascii="Consolas" w:eastAsia="Times New Roman" w:hAnsi="Consolas" w:cs="Times New Roman"/>
+          <w:color w:val="A31515"/>
+          <w:sz w:val="20"/>
+          <w:szCs w:val="20"/>
+          <w:lang w:eastAsia="en-IN"/>
+        </w:rPr>
+        <w:t>aeiouAEIOU</w:t>
+      </w:r>
+      <w:proofErr w:type="spellEnd"/>
+      <w:r>
+        <w:rPr>
+          <w:rFonts w:ascii="Consolas" w:eastAsia="Times New Roman" w:hAnsi="Consolas" w:cs="Times New Roman"/>
+          <w:color w:val="A31515"/>
+          <w:sz w:val="20"/>
+          <w:szCs w:val="20"/>
+          <w:lang w:eastAsia="en-IN"/>
+        </w:rPr>
+        <w:t>"</w:t>
+      </w:r>
+      <w:r>
+        <w:rPr>
+          <w:rFonts w:ascii="Consolas" w:eastAsia="Times New Roman" w:hAnsi="Consolas" w:cs="Times New Roman"/>
+          <w:color w:val="000000"/>
+          <w:sz w:val="20"/>
+          <w:szCs w:val="20"/>
+          <w:lang w:eastAsia="en-IN"/>
+        </w:rPr>
+        <w:t>):</w:t>
+      </w:r>
+    </w:p>
+    <w:p>
+      <w:pPr>
+        <w:pStyle w:val="ListParagraph"/>
+        <w:numPr>
+          <w:ilvl w:val="0"/>
+          <w:numId w:val="8"/>
+        </w:numPr>
+        <w:shd w:val="clear" w:color="auto" w:fill="FFFFFF"/>
+        <w:spacing w:after="0" w:line="270" w:lineRule="atLeast"/>
+        <w:rPr>
+          <w:rFonts w:ascii="Consolas" w:eastAsia="Times New Roman" w:hAnsi="Consolas" w:cs="Times New Roman"/>
+          <w:color w:val="000000"/>
+          <w:sz w:val="20"/>
+          <w:szCs w:val="20"/>
+          <w:lang w:eastAsia="en-IN"/>
+        </w:rPr>
+      </w:pPr>
+      <w:r>
+        <w:rPr>
+          <w:rFonts w:ascii="Consolas" w:eastAsia="Times New Roman" w:hAnsi="Consolas" w:cs="Times New Roman"/>
+          <w:color w:val="000000"/>
+          <w:sz w:val="20"/>
+          <w:szCs w:val="20"/>
+          <w:lang w:eastAsia="en-IN"/>
+        </w:rPr>
+        <w:t>                vowel += s[</w:t>
+      </w:r>
+      <w:proofErr w:type="spellStart"/>
+      <w:r>
+        <w:rPr>
+          <w:rFonts w:ascii="Consolas" w:eastAsia="Times New Roman" w:hAnsi="Consolas" w:cs="Times New Roman"/>
+          <w:color w:val="000000"/>
+          <w:sz w:val="20"/>
+          <w:szCs w:val="20"/>
+          <w:lang w:eastAsia="en-IN"/>
+        </w:rPr>
+        <w:t>i</w:t>
+      </w:r>
+      <w:proofErr w:type="spellEnd"/>
+      <w:r>
+        <w:rPr>
+          <w:rFonts w:ascii="Consolas" w:eastAsia="Times New Roman" w:hAnsi="Consolas" w:cs="Times New Roman"/>
+          <w:color w:val="000000"/>
+          <w:sz w:val="20"/>
+          <w:szCs w:val="20"/>
+          <w:lang w:eastAsia="en-IN"/>
+        </w:rPr>
+        <w:t>]</w:t>
+      </w:r>
+    </w:p>
+    <w:p>
+      <w:pPr>
+        <w:pStyle w:val="ListParagraph"/>
+        <w:numPr>
+          <w:ilvl w:val="0"/>
+          <w:numId w:val="8"/>
+        </w:numPr>
+        <w:shd w:val="clear" w:color="auto" w:fill="FFFFFF"/>
+        <w:spacing w:after="0" w:line="270" w:lineRule="atLeast"/>
+        <w:rPr>
+          <w:rFonts w:ascii="Consolas" w:eastAsia="Times New Roman" w:hAnsi="Consolas" w:cs="Times New Roman"/>
+          <w:color w:val="000000"/>
+          <w:sz w:val="20"/>
+          <w:szCs w:val="20"/>
+          <w:lang w:eastAsia="en-IN"/>
+        </w:rPr>
+      </w:pPr>
+      <w:r>
+        <w:rPr>
+          <w:rFonts w:ascii="Consolas" w:eastAsia="Times New Roman" w:hAnsi="Consolas" w:cs="Times New Roman"/>
+          <w:color w:val="000000"/>
+          <w:sz w:val="20"/>
+          <w:szCs w:val="20"/>
+          <w:lang w:eastAsia="en-IN"/>
+        </w:rPr>
+        <w:t xml:space="preserve">        </w:t>
+      </w:r>
+      <w:proofErr w:type="spellStart"/>
+      <w:r>
+        <w:rPr>
+          <w:rFonts w:ascii="Consolas" w:eastAsia="Times New Roman" w:hAnsi="Consolas" w:cs="Times New Roman"/>
+          <w:color w:val="000000"/>
+          <w:sz w:val="20"/>
+          <w:szCs w:val="20"/>
+          <w:lang w:eastAsia="en-IN"/>
+        </w:rPr>
+        <w:t>rev_vowel</w:t>
+      </w:r>
+      <w:proofErr w:type="spellEnd"/>
+      <w:r>
+        <w:rPr>
+          <w:rFonts w:ascii="Consolas" w:eastAsia="Times New Roman" w:hAnsi="Consolas" w:cs="Times New Roman"/>
+          <w:color w:val="000000"/>
+          <w:sz w:val="20"/>
+          <w:szCs w:val="20"/>
+          <w:lang w:eastAsia="en-IN"/>
+        </w:rPr>
+        <w:t xml:space="preserve"> = vowel</w:t>
+      </w:r>
+      <w:proofErr w:type="gramStart"/>
+      <w:r>
+        <w:rPr>
+          <w:rFonts w:ascii="Consolas" w:eastAsia="Times New Roman" w:hAnsi="Consolas" w:cs="Times New Roman"/>
+          <w:color w:val="000000"/>
+          <w:sz w:val="20"/>
+          <w:szCs w:val="20"/>
+          <w:lang w:eastAsia="en-IN"/>
+        </w:rPr>
+        <w:t>[::</w:t>
+      </w:r>
+      <w:proofErr w:type="gramEnd"/>
+      <w:r>
+        <w:rPr>
+          <w:rFonts w:ascii="Consolas" w:eastAsia="Times New Roman" w:hAnsi="Consolas" w:cs="Times New Roman"/>
+          <w:color w:val="000000"/>
+          <w:sz w:val="20"/>
+          <w:szCs w:val="20"/>
+          <w:lang w:eastAsia="en-IN"/>
+        </w:rPr>
+        <w:t>-</w:t>
+      </w:r>
+      <w:r>
+        <w:rPr>
+          <w:rFonts w:ascii="Consolas" w:eastAsia="Times New Roman" w:hAnsi="Consolas" w:cs="Times New Roman"/>
+          <w:color w:val="098658"/>
+          <w:sz w:val="20"/>
+          <w:szCs w:val="20"/>
+          <w:lang w:eastAsia="en-IN"/>
+        </w:rPr>
+        <w:t>1</w:t>
+      </w:r>
+      <w:r>
+        <w:rPr>
+          <w:rFonts w:ascii="Consolas" w:eastAsia="Times New Roman" w:hAnsi="Consolas" w:cs="Times New Roman"/>
+          <w:color w:val="000000"/>
+          <w:sz w:val="20"/>
+          <w:szCs w:val="20"/>
+          <w:lang w:eastAsia="en-IN"/>
+        </w:rPr>
+        <w:t>]</w:t>
+      </w:r>
+    </w:p>
+    <w:p>
+      <w:pPr>
+        <w:pStyle w:val="ListParagraph"/>
+        <w:numPr>
+          <w:ilvl w:val="0"/>
+          <w:numId w:val="8"/>
+        </w:numPr>
+        <w:shd w:val="clear" w:color="auto" w:fill="FFFFFF"/>
+        <w:spacing w:after="0" w:line="270" w:lineRule="atLeast"/>
+        <w:rPr>
+          <w:rFonts w:ascii="Consolas" w:eastAsia="Times New Roman" w:hAnsi="Consolas" w:cs="Times New Roman"/>
+          <w:color w:val="000000"/>
+          <w:sz w:val="20"/>
+          <w:szCs w:val="20"/>
+          <w:lang w:eastAsia="en-IN"/>
+        </w:rPr>
+      </w:pPr>
+      <w:r>
+        <w:rPr>
+          <w:rFonts w:ascii="Consolas" w:eastAsia="Times New Roman" w:hAnsi="Consolas" w:cs="Times New Roman"/>
+          <w:color w:val="000000"/>
+          <w:sz w:val="20"/>
+          <w:szCs w:val="20"/>
+          <w:lang w:eastAsia="en-IN"/>
+        </w:rPr>
+        <w:t xml:space="preserve">        r = </w:t>
+      </w:r>
+      <w:r>
+        <w:rPr>
+          <w:rFonts w:ascii="Consolas" w:eastAsia="Times New Roman" w:hAnsi="Consolas" w:cs="Times New Roman"/>
+          <w:color w:val="098658"/>
+          <w:sz w:val="20"/>
+          <w:szCs w:val="20"/>
+          <w:lang w:eastAsia="en-IN"/>
+        </w:rPr>
+        <w:t>0</w:t>
+      </w:r>
+    </w:p>
+    <w:p>
+      <w:pPr>
+        <w:pStyle w:val="ListParagraph"/>
+        <w:numPr>
+          <w:ilvl w:val="0"/>
+          <w:numId w:val="8"/>
+        </w:numPr>
+        <w:shd w:val="clear" w:color="auto" w:fill="FFFFFF"/>
+        <w:spacing w:after="0" w:line="270" w:lineRule="atLeast"/>
+        <w:rPr>
+          <w:rFonts w:ascii="Consolas" w:eastAsia="Times New Roman" w:hAnsi="Consolas" w:cs="Times New Roman"/>
+          <w:color w:val="000000"/>
+          <w:sz w:val="20"/>
+          <w:szCs w:val="20"/>
+          <w:lang w:eastAsia="en-IN"/>
+        </w:rPr>
+      </w:pPr>
+      <w:r>
+        <w:rPr>
+          <w:rFonts w:ascii="Consolas" w:eastAsia="Times New Roman" w:hAnsi="Consolas" w:cs="Times New Roman"/>
+          <w:color w:val="000000"/>
+          <w:sz w:val="20"/>
+          <w:szCs w:val="20"/>
+          <w:lang w:eastAsia="en-IN"/>
+        </w:rPr>
+        <w:t xml:space="preserve">        </w:t>
+      </w:r>
+      <w:r>
+        <w:rPr>
+          <w:rFonts w:ascii="Consolas" w:eastAsia="Times New Roman" w:hAnsi="Consolas" w:cs="Times New Roman"/>
+          <w:color w:val="AF00DB"/>
+          <w:sz w:val="20"/>
+          <w:szCs w:val="20"/>
+          <w:lang w:eastAsia="en-IN"/>
+        </w:rPr>
+        <w:t>for</w:t>
+      </w:r>
+      <w:r>
+        <w:rPr>
+          <w:rFonts w:ascii="Consolas" w:eastAsia="Times New Roman" w:hAnsi="Consolas" w:cs="Times New Roman"/>
+          <w:color w:val="000000"/>
+          <w:sz w:val="20"/>
+          <w:szCs w:val="20"/>
+          <w:lang w:eastAsia="en-IN"/>
+        </w:rPr>
+        <w:t xml:space="preserve"> </w:t>
+      </w:r>
+      <w:proofErr w:type="spellStart"/>
+      <w:r>
+        <w:rPr>
+          <w:rFonts w:ascii="Consolas" w:eastAsia="Times New Roman" w:hAnsi="Consolas" w:cs="Times New Roman"/>
+          <w:color w:val="000000"/>
+          <w:sz w:val="20"/>
+          <w:szCs w:val="20"/>
+          <w:lang w:eastAsia="en-IN"/>
+        </w:rPr>
+        <w:t>i</w:t>
+      </w:r>
+      <w:proofErr w:type="spellEnd"/>
+      <w:r>
+        <w:rPr>
+          <w:rFonts w:ascii="Consolas" w:eastAsia="Times New Roman" w:hAnsi="Consolas" w:cs="Times New Roman"/>
+          <w:color w:val="000000"/>
+          <w:sz w:val="20"/>
+          <w:szCs w:val="20"/>
+          <w:lang w:eastAsia="en-IN"/>
+        </w:rPr>
+        <w:t xml:space="preserve"> </w:t>
+      </w:r>
+      <w:r>
+        <w:rPr>
+          <w:rFonts w:ascii="Consolas" w:eastAsia="Times New Roman" w:hAnsi="Consolas" w:cs="Times New Roman"/>
+          <w:color w:val="0000FF"/>
+          <w:sz w:val="20"/>
+          <w:szCs w:val="20"/>
+          <w:lang w:eastAsia="en-IN"/>
+        </w:rPr>
+        <w:t>in</w:t>
+      </w:r>
+      <w:r>
+        <w:rPr>
+          <w:rFonts w:ascii="Consolas" w:eastAsia="Times New Roman" w:hAnsi="Consolas" w:cs="Times New Roman"/>
+          <w:color w:val="000000"/>
+          <w:sz w:val="20"/>
+          <w:szCs w:val="20"/>
+          <w:lang w:eastAsia="en-IN"/>
+        </w:rPr>
+        <w:t xml:space="preserve"> </w:t>
+      </w:r>
+      <w:r>
+        <w:rPr>
+          <w:rFonts w:ascii="Consolas" w:eastAsia="Times New Roman" w:hAnsi="Consolas" w:cs="Times New Roman"/>
+          <w:color w:val="795E26"/>
+          <w:sz w:val="20"/>
+          <w:szCs w:val="20"/>
+          <w:lang w:eastAsia="en-IN"/>
+        </w:rPr>
+        <w:t>range</w:t>
+      </w:r>
+      <w:r>
+        <w:rPr>
+          <w:rFonts w:ascii="Consolas" w:eastAsia="Times New Roman" w:hAnsi="Consolas" w:cs="Times New Roman"/>
+          <w:color w:val="000000"/>
+          <w:sz w:val="20"/>
+          <w:szCs w:val="20"/>
+          <w:lang w:eastAsia="en-IN"/>
+        </w:rPr>
+        <w:t>(</w:t>
+      </w:r>
+      <w:proofErr w:type="spellStart"/>
+      <w:r>
+        <w:rPr>
+          <w:rFonts w:ascii="Consolas" w:eastAsia="Times New Roman" w:hAnsi="Consolas" w:cs="Times New Roman"/>
+          <w:color w:val="795E26"/>
+          <w:sz w:val="20"/>
+          <w:szCs w:val="20"/>
+          <w:lang w:eastAsia="en-IN"/>
+        </w:rPr>
+        <w:t>len</w:t>
+      </w:r>
+      <w:proofErr w:type="spellEnd"/>
+      <w:r>
+        <w:rPr>
+          <w:rFonts w:ascii="Consolas" w:eastAsia="Times New Roman" w:hAnsi="Consolas" w:cs="Times New Roman"/>
+          <w:color w:val="000000"/>
+          <w:sz w:val="20"/>
+          <w:szCs w:val="20"/>
+          <w:lang w:eastAsia="en-IN"/>
+        </w:rPr>
+        <w:t>(s)):</w:t>
+      </w:r>
+    </w:p>
+    <w:p>
+      <w:pPr>
+        <w:pStyle w:val="ListParagraph"/>
+        <w:numPr>
+          <w:ilvl w:val="0"/>
+          <w:numId w:val="8"/>
+        </w:numPr>
+        <w:shd w:val="clear" w:color="auto" w:fill="FFFFFF"/>
+        <w:spacing w:after="0" w:line="270" w:lineRule="atLeast"/>
+        <w:rPr>
+          <w:rFonts w:ascii="Consolas" w:eastAsia="Times New Roman" w:hAnsi="Consolas" w:cs="Times New Roman"/>
+          <w:color w:val="000000"/>
+          <w:sz w:val="20"/>
+          <w:szCs w:val="20"/>
+          <w:lang w:eastAsia="en-IN"/>
+        </w:rPr>
+      </w:pPr>
+      <w:r>
+        <w:rPr>
+          <w:rFonts w:ascii="Consolas" w:eastAsia="Times New Roman" w:hAnsi="Consolas" w:cs="Times New Roman"/>
+          <w:color w:val="000000"/>
+          <w:sz w:val="20"/>
+          <w:szCs w:val="20"/>
+          <w:lang w:eastAsia="en-IN"/>
+        </w:rPr>
+        <w:t xml:space="preserve">            </w:t>
+      </w:r>
+      <w:r>
+        <w:rPr>
+          <w:rFonts w:ascii="Consolas" w:eastAsia="Times New Roman" w:hAnsi="Consolas" w:cs="Times New Roman"/>
+          <w:color w:val="AF00DB"/>
+          <w:sz w:val="20"/>
+          <w:szCs w:val="20"/>
+          <w:lang w:eastAsia="en-IN"/>
+        </w:rPr>
+        <w:t>if</w:t>
+      </w:r>
+      <w:r>
+        <w:rPr>
+          <w:rFonts w:ascii="Consolas" w:eastAsia="Times New Roman" w:hAnsi="Consolas" w:cs="Times New Roman"/>
+          <w:color w:val="000000"/>
+          <w:sz w:val="20"/>
+          <w:szCs w:val="20"/>
+          <w:lang w:eastAsia="en-IN"/>
+        </w:rPr>
+        <w:t xml:space="preserve"> (s[</w:t>
+      </w:r>
+      <w:proofErr w:type="spellStart"/>
+      <w:r>
+        <w:rPr>
+          <w:rFonts w:ascii="Consolas" w:eastAsia="Times New Roman" w:hAnsi="Consolas" w:cs="Times New Roman"/>
+          <w:color w:val="000000"/>
+          <w:sz w:val="20"/>
+          <w:szCs w:val="20"/>
+          <w:lang w:eastAsia="en-IN"/>
+        </w:rPr>
+        <w:t>i</w:t>
+      </w:r>
+      <w:proofErr w:type="spellEnd"/>
+      <w:r>
+        <w:rPr>
+          <w:rFonts w:ascii="Consolas" w:eastAsia="Times New Roman" w:hAnsi="Consolas" w:cs="Times New Roman"/>
+          <w:color w:val="000000"/>
+          <w:sz w:val="20"/>
+          <w:szCs w:val="20"/>
+          <w:lang w:eastAsia="en-IN"/>
+        </w:rPr>
+        <w:t xml:space="preserve">] </w:t>
+      </w:r>
+      <w:r>
+        <w:rPr>
+          <w:rFonts w:ascii="Consolas" w:eastAsia="Times New Roman" w:hAnsi="Consolas" w:cs="Times New Roman"/>
+          <w:color w:val="0000FF"/>
+          <w:sz w:val="20"/>
+          <w:szCs w:val="20"/>
+          <w:lang w:eastAsia="en-IN"/>
+        </w:rPr>
+        <w:t>in</w:t>
+      </w:r>
+      <w:r>
+        <w:rPr>
+          <w:rFonts w:ascii="Consolas" w:eastAsia="Times New Roman" w:hAnsi="Consolas" w:cs="Times New Roman"/>
+          <w:color w:val="000000"/>
+          <w:sz w:val="20"/>
+          <w:szCs w:val="20"/>
+          <w:lang w:eastAsia="en-IN"/>
+        </w:rPr>
+        <w:t xml:space="preserve"> </w:t>
+      </w:r>
+      <w:r>
+        <w:rPr>
+          <w:rFonts w:ascii="Consolas" w:eastAsia="Times New Roman" w:hAnsi="Consolas" w:cs="Times New Roman"/>
+          <w:color w:val="A31515"/>
+          <w:sz w:val="20"/>
+          <w:szCs w:val="20"/>
+          <w:lang w:eastAsia="en-IN"/>
+        </w:rPr>
+        <w:t>"</w:t>
+      </w:r>
+      <w:proofErr w:type="spellStart"/>
+      <w:r>
+        <w:rPr>
+          <w:rFonts w:ascii="Consolas" w:eastAsia="Times New Roman" w:hAnsi="Consolas" w:cs="Times New Roman"/>
+          <w:color w:val="A31515"/>
+          <w:sz w:val="20"/>
+          <w:szCs w:val="20"/>
+          <w:lang w:eastAsia="en-IN"/>
+        </w:rPr>
+        <w:t>aeiouAEIOU</w:t>
+      </w:r>
+      <w:proofErr w:type="spellEnd"/>
+      <w:r>
+        <w:rPr>
+          <w:rFonts w:ascii="Consolas" w:eastAsia="Times New Roman" w:hAnsi="Consolas" w:cs="Times New Roman"/>
+          <w:color w:val="A31515"/>
+          <w:sz w:val="20"/>
+          <w:szCs w:val="20"/>
+          <w:lang w:eastAsia="en-IN"/>
+        </w:rPr>
+        <w:t>"</w:t>
+      </w:r>
+      <w:r>
+        <w:rPr>
+          <w:rFonts w:ascii="Consolas" w:eastAsia="Times New Roman" w:hAnsi="Consolas" w:cs="Times New Roman"/>
+          <w:color w:val="000000"/>
+          <w:sz w:val="20"/>
+          <w:szCs w:val="20"/>
+          <w:lang w:eastAsia="en-IN"/>
+        </w:rPr>
+        <w:t xml:space="preserve">): </w:t>
+      </w:r>
+    </w:p>
+    <w:p>
+      <w:pPr>
+        <w:pStyle w:val="ListParagraph"/>
+        <w:numPr>
+          <w:ilvl w:val="0"/>
+          <w:numId w:val="8"/>
+        </w:numPr>
+        <w:shd w:val="clear" w:color="auto" w:fill="FFFFFF"/>
+        <w:spacing w:after="0" w:line="270" w:lineRule="atLeast"/>
+        <w:rPr>
+          <w:rFonts w:ascii="Consolas" w:eastAsia="Times New Roman" w:hAnsi="Consolas" w:cs="Times New Roman"/>
+          <w:color w:val="000000"/>
+          <w:sz w:val="20"/>
+          <w:szCs w:val="20"/>
+          <w:lang w:eastAsia="en-IN"/>
+        </w:rPr>
+      </w:pPr>
+      <w:r>
+        <w:rPr>
+          <w:rFonts w:ascii="Consolas" w:eastAsia="Times New Roman" w:hAnsi="Consolas" w:cs="Times New Roman"/>
+          <w:color w:val="000000"/>
+          <w:sz w:val="20"/>
+          <w:szCs w:val="20"/>
+          <w:lang w:eastAsia="en-IN"/>
+        </w:rPr>
+        <w:t xml:space="preserve">                </w:t>
+      </w:r>
+      <w:proofErr w:type="spellStart"/>
+      <w:r>
+        <w:rPr>
+          <w:rFonts w:ascii="Consolas" w:eastAsia="Times New Roman" w:hAnsi="Consolas" w:cs="Times New Roman"/>
+          <w:color w:val="000000"/>
+          <w:sz w:val="20"/>
+          <w:szCs w:val="20"/>
+          <w:lang w:eastAsia="en-IN"/>
+        </w:rPr>
+        <w:t>rstr</w:t>
+      </w:r>
+      <w:proofErr w:type="spellEnd"/>
+      <w:r>
+        <w:rPr>
+          <w:rFonts w:ascii="Consolas" w:eastAsia="Times New Roman" w:hAnsi="Consolas" w:cs="Times New Roman"/>
+          <w:color w:val="000000"/>
+          <w:sz w:val="20"/>
+          <w:szCs w:val="20"/>
+          <w:lang w:eastAsia="en-IN"/>
+        </w:rPr>
+        <w:t xml:space="preserve"> += </w:t>
+      </w:r>
+      <w:proofErr w:type="spellStart"/>
+      <w:r>
+        <w:rPr>
+          <w:rFonts w:ascii="Consolas" w:eastAsia="Times New Roman" w:hAnsi="Consolas" w:cs="Times New Roman"/>
+          <w:color w:val="000000"/>
+          <w:sz w:val="20"/>
+          <w:szCs w:val="20"/>
+          <w:lang w:eastAsia="en-IN"/>
+        </w:rPr>
+        <w:t>rev_vowel</w:t>
+      </w:r>
+      <w:proofErr w:type="spellEnd"/>
+      <w:r>
+        <w:rPr>
+          <w:rFonts w:ascii="Consolas" w:eastAsia="Times New Roman" w:hAnsi="Consolas" w:cs="Times New Roman"/>
+          <w:color w:val="000000"/>
+          <w:sz w:val="20"/>
+          <w:szCs w:val="20"/>
+          <w:lang w:eastAsia="en-IN"/>
+        </w:rPr>
+        <w:t>[r]</w:t>
+      </w:r>
+    </w:p>
+    <w:p>
+      <w:pPr>
+        <w:pStyle w:val="ListParagraph"/>
+        <w:numPr>
+          <w:ilvl w:val="0"/>
+          <w:numId w:val="8"/>
+        </w:numPr>
+        <w:shd w:val="clear" w:color="auto" w:fill="FFFFFF"/>
+        <w:spacing w:after="0" w:line="270" w:lineRule="atLeast"/>
+        <w:rPr>
+          <w:rFonts w:ascii="Consolas" w:eastAsia="Times New Roman" w:hAnsi="Consolas" w:cs="Times New Roman"/>
+          <w:color w:val="000000"/>
+          <w:sz w:val="20"/>
+          <w:szCs w:val="20"/>
+          <w:lang w:eastAsia="en-IN"/>
+        </w:rPr>
+      </w:pPr>
+      <w:r>
+        <w:rPr>
+          <w:rFonts w:ascii="Consolas" w:eastAsia="Times New Roman" w:hAnsi="Consolas" w:cs="Times New Roman"/>
+          <w:color w:val="000000"/>
+          <w:sz w:val="20"/>
+          <w:szCs w:val="20"/>
+          <w:lang w:eastAsia="en-IN"/>
+        </w:rPr>
+        <w:t xml:space="preserve">                r += </w:t>
+      </w:r>
+      <w:r>
+        <w:rPr>
+          <w:rFonts w:ascii="Consolas" w:eastAsia="Times New Roman" w:hAnsi="Consolas" w:cs="Times New Roman"/>
+          <w:color w:val="098658"/>
+          <w:sz w:val="20"/>
+          <w:szCs w:val="20"/>
+          <w:lang w:eastAsia="en-IN"/>
+        </w:rPr>
+        <w:t>1</w:t>
+      </w:r>
+    </w:p>
+    <w:p>
+      <w:pPr>
+        <w:pStyle w:val="ListParagraph"/>
+        <w:numPr>
+          <w:ilvl w:val="0"/>
+          <w:numId w:val="8"/>
+        </w:numPr>
+        <w:shd w:val="clear" w:color="auto" w:fill="FFFFFF"/>
+        <w:spacing w:after="0" w:line="270" w:lineRule="atLeast"/>
+        <w:rPr>
+          <w:rFonts w:ascii="Consolas" w:eastAsia="Times New Roman" w:hAnsi="Consolas" w:cs="Times New Roman"/>
+          <w:color w:val="000000"/>
+          <w:sz w:val="20"/>
+          <w:szCs w:val="20"/>
+          <w:lang w:eastAsia="en-IN"/>
+        </w:rPr>
+      </w:pPr>
+      <w:r>
+        <w:rPr>
+          <w:rFonts w:ascii="Consolas" w:eastAsia="Times New Roman" w:hAnsi="Consolas" w:cs="Times New Roman"/>
+          <w:color w:val="000000"/>
+          <w:sz w:val="20"/>
+          <w:szCs w:val="20"/>
+          <w:lang w:eastAsia="en-IN"/>
+        </w:rPr>
+        <w:t xml:space="preserve">            </w:t>
+      </w:r>
+      <w:r>
+        <w:rPr>
+          <w:rFonts w:ascii="Consolas" w:eastAsia="Times New Roman" w:hAnsi="Consolas" w:cs="Times New Roman"/>
+          <w:color w:val="AF00DB"/>
+          <w:sz w:val="20"/>
+          <w:szCs w:val="20"/>
+          <w:lang w:eastAsia="en-IN"/>
+        </w:rPr>
+        <w:t>else</w:t>
+      </w:r>
+      <w:r>
+        <w:rPr>
+          <w:rFonts w:ascii="Consolas" w:eastAsia="Times New Roman" w:hAnsi="Consolas" w:cs="Times New Roman"/>
+          <w:color w:val="000000"/>
+          <w:sz w:val="20"/>
+          <w:szCs w:val="20"/>
+          <w:lang w:eastAsia="en-IN"/>
+        </w:rPr>
+        <w:t>:</w:t>
+      </w:r>
+    </w:p>
+    <w:p>
+      <w:pPr>
+        <w:pStyle w:val="ListParagraph"/>
+        <w:numPr>
+          <w:ilvl w:val="0"/>
+          <w:numId w:val="8"/>
+        </w:numPr>
+        <w:shd w:val="clear" w:color="auto" w:fill="FFFFFF"/>
+        <w:spacing w:after="0" w:line="270" w:lineRule="atLeast"/>
+        <w:rPr>
+          <w:rFonts w:ascii="Consolas" w:eastAsia="Times New Roman" w:hAnsi="Consolas" w:cs="Times New Roman"/>
+          <w:color w:val="000000"/>
+          <w:sz w:val="20"/>
+          <w:szCs w:val="20"/>
+          <w:lang w:eastAsia="en-IN"/>
+        </w:rPr>
+      </w:pPr>
+      <w:r>
+        <w:rPr>
+          <w:rFonts w:ascii="Consolas" w:eastAsia="Times New Roman" w:hAnsi="Consolas" w:cs="Times New Roman"/>
+          <w:color w:val="000000"/>
+          <w:sz w:val="20"/>
+          <w:szCs w:val="20"/>
+          <w:lang w:eastAsia="en-IN"/>
+        </w:rPr>
+        <w:t xml:space="preserve">                </w:t>
+      </w:r>
+      <w:proofErr w:type="spellStart"/>
+      <w:r>
+        <w:rPr>
+          <w:rFonts w:ascii="Consolas" w:eastAsia="Times New Roman" w:hAnsi="Consolas" w:cs="Times New Roman"/>
+          <w:color w:val="000000"/>
+          <w:sz w:val="20"/>
+          <w:szCs w:val="20"/>
+          <w:lang w:eastAsia="en-IN"/>
+        </w:rPr>
+        <w:t>rstr</w:t>
+      </w:r>
+      <w:proofErr w:type="spellEnd"/>
+      <w:r>
+        <w:rPr>
+          <w:rFonts w:ascii="Consolas" w:eastAsia="Times New Roman" w:hAnsi="Consolas" w:cs="Times New Roman"/>
+          <w:color w:val="000000"/>
+          <w:sz w:val="20"/>
+          <w:szCs w:val="20"/>
+          <w:lang w:eastAsia="en-IN"/>
+        </w:rPr>
+        <w:t xml:space="preserve"> += s[</w:t>
+      </w:r>
+      <w:proofErr w:type="spellStart"/>
+      <w:r>
+        <w:rPr>
+          <w:rFonts w:ascii="Consolas" w:eastAsia="Times New Roman" w:hAnsi="Consolas" w:cs="Times New Roman"/>
+          <w:color w:val="000000"/>
+          <w:sz w:val="20"/>
+          <w:szCs w:val="20"/>
+          <w:lang w:eastAsia="en-IN"/>
+        </w:rPr>
+        <w:t>i</w:t>
+      </w:r>
+      <w:proofErr w:type="spellEnd"/>
+      <w:r>
+        <w:rPr>
+          <w:rFonts w:ascii="Consolas" w:eastAsia="Times New Roman" w:hAnsi="Consolas" w:cs="Times New Roman"/>
+          <w:color w:val="000000"/>
+          <w:sz w:val="20"/>
+          <w:szCs w:val="20"/>
+          <w:lang w:eastAsia="en-IN"/>
+        </w:rPr>
+        <w:t xml:space="preserve">]   </w:t>
+      </w:r>
       <w:bookmarkStart w:id="0" w:name="_GoBack"/>
       <w:bookmarkEnd w:id="0"/>
+    </w:p>
+    <w:p>
+      <w:pPr>
+        <w:pStyle w:val="ListParagraph"/>
+        <w:numPr>
+          <w:ilvl w:val="0"/>
+          <w:numId w:val="8"/>
+        </w:numPr>
+        <w:shd w:val="clear" w:color="auto" w:fill="FFFFFF"/>
+        <w:spacing w:after="0" w:line="270" w:lineRule="atLeast"/>
+        <w:rPr>
+          <w:rFonts w:ascii="Consolas" w:eastAsia="Times New Roman" w:hAnsi="Consolas" w:cs="Times New Roman"/>
+          <w:color w:val="000000"/>
+          <w:sz w:val="20"/>
+          <w:szCs w:val="20"/>
+          <w:lang w:eastAsia="en-IN"/>
+        </w:rPr>
+      </w:pPr>
+      <w:r>
+        <w:rPr>
+          <w:rFonts w:ascii="Consolas" w:eastAsia="Times New Roman" w:hAnsi="Consolas" w:cs="Times New Roman"/>
+          <w:color w:val="000000"/>
+          <w:sz w:val="20"/>
+          <w:szCs w:val="20"/>
+          <w:lang w:eastAsia="en-IN"/>
+        </w:rPr>
+        <w:lastRenderedPageBreak/>
+        <w:t xml:space="preserve">        </w:t>
+      </w:r>
+      <w:r>
+        <w:rPr>
+          <w:rFonts w:ascii="Consolas" w:eastAsia="Times New Roman" w:hAnsi="Consolas" w:cs="Times New Roman"/>
+          <w:color w:val="AF00DB"/>
+          <w:sz w:val="20"/>
+          <w:szCs w:val="20"/>
+          <w:lang w:eastAsia="en-IN"/>
+        </w:rPr>
+        <w:t>return</w:t>
+      </w:r>
+      <w:r>
+        <w:rPr>
+          <w:rFonts w:ascii="Consolas" w:eastAsia="Times New Roman" w:hAnsi="Consolas" w:cs="Times New Roman"/>
+          <w:color w:val="000000"/>
+          <w:sz w:val="20"/>
+          <w:szCs w:val="20"/>
+          <w:lang w:eastAsia="en-IN"/>
+        </w:rPr>
+        <w:t xml:space="preserve"> </w:t>
+      </w:r>
+      <w:proofErr w:type="spellStart"/>
+      <w:r>
+        <w:rPr>
+          <w:rFonts w:ascii="Consolas" w:eastAsia="Times New Roman" w:hAnsi="Consolas" w:cs="Times New Roman"/>
+          <w:color w:val="000000"/>
+          <w:sz w:val="20"/>
+          <w:szCs w:val="20"/>
+          <w:lang w:eastAsia="en-IN"/>
+        </w:rPr>
+        <w:t>rstr</w:t>
+      </w:r>
+      <w:proofErr w:type="spellEnd"/>
+    </w:p>
+    <w:p>
+      <w:pPr>
+        <w:pStyle w:val="ListParagraph"/>
+        <w:numPr>
+          <w:ilvl w:val="0"/>
+          <w:numId w:val="8"/>
+        </w:numPr>
+      </w:pPr>
     </w:p>
     <w:p/>
     <w:p/>

</xml_diff>